<commit_message>
update user guide doc: fix typo
</commit_message>
<xml_diff>
--- a/doc/zqh_riscv_user_guide.docx
+++ b/doc/zqh_riscv_user_guide.docx
@@ -1,6 +1,6 @@
 
 <file path=word/document.xml><?xml version="1.0" encoding="utf-8"?>
-<w:document xmlns:wpc="http://schemas.microsoft.com/office/word/2010/wordprocessingCanvas" xmlns:cx="http://schemas.microsoft.com/office/drawing/2014/chartex" xmlns:cx1="http://schemas.microsoft.com/office/drawing/2015/9/8/chartex" xmlns:cx2="http://schemas.microsoft.com/office/drawing/2015/10/21/chartex" xmlns:cx3="http://schemas.microsoft.com/office/drawing/2016/5/9/chartex" xmlns:cx4="http://schemas.microsoft.com/office/drawing/2016/5/10/chartex" xmlns:cx5="http://schemas.microsoft.com/office/drawing/2016/5/11/chartex" xmlns:cx6="http://schemas.microsoft.com/office/drawing/2016/5/12/chartex" xmlns:cx7="http://schemas.microsoft.com/office/drawing/2016/5/13/chartex" xmlns:cx8="http://schemas.microsoft.com/office/drawing/2016/5/14/chartex" xmlns:mc="http://schemas.openxmlformats.org/markup-compatibility/2006" xmlns:aink="http://schemas.microsoft.com/office/drawing/2016/ink" xmlns:am3d="http://schemas.microsoft.com/office/drawing/2017/model3d" xmlns:o="urn:schemas-microsoft-com:office:office" xmlns:r="http://schemas.openxmlformats.org/officeDocument/2006/relationships" xmlns:m="http://schemas.openxmlformats.org/officeDocument/2006/math" xmlns:v="urn:schemas-microsoft-com:vml" xmlns:wp14="http://schemas.microsoft.com/office/word/2010/wordprocessingDrawing" xmlns:wp="http://schemas.openxmlformats.org/drawingml/2006/wordprocessingDrawing" xmlns:w10="urn:schemas-microsoft-com:office:word" xmlns:w="http://schemas.openxmlformats.org/wordprocessingml/2006/main" xmlns:w14="http://schemas.microsoft.com/office/word/2010/wordml" xmlns:w15="http://schemas.microsoft.com/office/word/2012/wordml" xmlns:w16cex="http://schemas.microsoft.com/office/word/2018/wordml/cex" xmlns:w16cid="http://schemas.microsoft.com/office/word/2016/wordml/cid" xmlns:w16="http://schemas.microsoft.com/office/word/2018/wordml" xmlns:w16se="http://schemas.microsoft.com/office/word/2015/wordml/symex" xmlns:wpg="http://schemas.microsoft.com/office/word/2010/wordprocessingGroup" xmlns:wpi="http://schemas.microsoft.com/office/word/2010/wordprocessingInk" xmlns:wne="http://schemas.microsoft.com/office/word/2006/wordml" xmlns:wps="http://schemas.microsoft.com/office/word/2010/wordprocessingShape" mc:Ignorable="w14 w15 w16se w16cid w16 w16cex wp14">
+<w:document xmlns:wpc="http://schemas.microsoft.com/office/word/2010/wordprocessingCanvas" xmlns:cx="http://schemas.microsoft.com/office/drawing/2014/chartex" xmlns:cx1="http://schemas.microsoft.com/office/drawing/2015/9/8/chartex" xmlns:cx2="http://schemas.microsoft.com/office/drawing/2015/10/21/chartex" xmlns:cx3="http://schemas.microsoft.com/office/drawing/2016/5/9/chartex" xmlns:cx4="http://schemas.microsoft.com/office/drawing/2016/5/10/chartex" xmlns:cx5="http://schemas.microsoft.com/office/drawing/2016/5/11/chartex" xmlns:cx6="http://schemas.microsoft.com/office/drawing/2016/5/12/chartex" xmlns:cx7="http://schemas.microsoft.com/office/drawing/2016/5/13/chartex" xmlns:cx8="http://schemas.microsoft.com/office/drawing/2016/5/14/chartex" xmlns:mc="http://schemas.openxmlformats.org/markup-compatibility/2006" xmlns:aink="http://schemas.microsoft.com/office/drawing/2016/ink" xmlns:am3d="http://schemas.microsoft.com/office/drawing/2017/model3d" xmlns:o="urn:schemas-microsoft-com:office:office" xmlns:r="http://schemas.openxmlformats.org/officeDocument/2006/relationships" xmlns:m="http://schemas.openxmlformats.org/officeDocument/2006/math" xmlns:v="urn:schemas-microsoft-com:vml" xmlns:wp14="http://schemas.microsoft.com/office/word/2010/wordprocessingDrawing" xmlns:wp="http://schemas.openxmlformats.org/drawingml/2006/wordprocessingDrawing" xmlns:w10="urn:schemas-microsoft-com:office:word" xmlns:w="http://schemas.openxmlformats.org/wordprocessingml/2006/main" xmlns:w14="http://schemas.microsoft.com/office/word/2010/wordml" xmlns:w15="http://schemas.microsoft.com/office/word/2012/wordml" xmlns:w16cex="http://schemas.microsoft.com/office/word/2018/wordml/cex" xmlns:w16cid="http://schemas.microsoft.com/office/word/2016/wordml/cid" xmlns:w16="http://schemas.microsoft.com/office/word/2018/wordml" xmlns:w16sdtdh="http://schemas.microsoft.com/office/word/2020/wordml/sdtdatahash" xmlns:w16se="http://schemas.microsoft.com/office/word/2015/wordml/symex" xmlns:wpg="http://schemas.microsoft.com/office/word/2010/wordprocessingGroup" xmlns:wpi="http://schemas.microsoft.com/office/word/2010/wordprocessingInk" xmlns:wne="http://schemas.microsoft.com/office/word/2006/wordml" xmlns:wps="http://schemas.microsoft.com/office/word/2010/wordprocessingShape" mc:Ignorable="w14 w15 w16se w16cid w16 w16cex w16sdtdh wp14">
   <w:body>
     <w:p>
       <w:pPr>
@@ -24,7 +24,7 @@
         <w:ind w:firstLine="480"/>
       </w:pPr>
       <w:r>
-        <w:t>riscv</w:t>
+        <w:t>RISC-V</w:t>
       </w:r>
       <w:r>
         <w:t>指令集是近几年兴起的开源处理器指令集，在</w:t>
@@ -125,7 +125,7 @@
         <w:t>linux</w:t>
       </w:r>
       <w:r>
-        <w:t>系统的那样的开放平台，然而由于各种因素以及芯片特定的的硬件设计的属性，这样的期待一直没有出现，当然早些年也有一些相对比较成功的开源芯片架构，知名度比较高的就是</w:t>
+        <w:t>系统的那样的开放平台，然而由于各种因素以及芯片特定的硬件设计的属性，这样的期待一直没有出现，当然早些年也有一些相对比较成功的开源芯片架构，知名度比较高的就是</w:t>
       </w:r>
       <w:r>
         <w:t>opencore</w:t>
@@ -205,7 +205,7 @@
         <w:ind w:firstLine="480"/>
       </w:pPr>
       <w:r>
-        <w:t>riscv</w:t>
+        <w:t>RISC-V</w:t>
       </w:r>
       <w:r>
         <w:t>开源指令集是</w:t>
@@ -217,7 +217,7 @@
         <w:t>年左右逐渐的进入公众视野的，</w:t>
       </w:r>
       <w:r>
-        <w:t>riscv</w:t>
+        <w:t>RISC-V</w:t>
       </w:r>
       <w:r>
         <w:t>跟他的前辈</w:t>
@@ -235,7 +235,7 @@
         <w:t>由于各种原因而日薄西山，</w:t>
       </w:r>
       <w:r>
-        <w:t>riscv</w:t>
+        <w:t>RISC-V</w:t>
       </w:r>
       <w:r>
         <w:t>就成功的接过了它的衣钵并大胆的对指令集做了永久开源，它从一开始就被视为芯片设计界的</w:t>
@@ -277,25 +277,25 @@
         <w:t>久已。</w:t>
       </w:r>
       <w:r>
-        <w:t>riscv</w:t>
+        <w:t>RISC-V</w:t>
       </w:r>
       <w:r>
         <w:t>的官方基金会已经迁往瑞士，以防止被单个国家所限制与控制，这对于那些担忧被芯片技术卡脖子的国家或公司是一个很大的鼓励，甚至印度已经将</w:t>
       </w:r>
       <w:r>
-        <w:t>riscv</w:t>
+        <w:t>RISC-V</w:t>
       </w:r>
       <w:r>
         <w:t>指令集定为国家指令集，我们中国理应开放的拥抱</w:t>
       </w:r>
       <w:r>
-        <w:t>riscv</w:t>
+        <w:t>RISC-V</w:t>
       </w:r>
       <w:r>
         <w:t>，目前国内已经有不少公司都对</w:t>
       </w:r>
       <w:r>
-        <w:t>rsicv</w:t>
+        <w:t>RISC-V</w:t>
       </w:r>
       <w:r>
         <w:t>表现出了极大的兴趣，有巨头通信、互联网公司，也有创业公司，有的公司已经开发出了成功芯片产品。</w:t>
@@ -306,7 +306,8 @@
         <w:ind w:firstLine="480"/>
       </w:pPr>
       <w:r>
-        <w:t>riscv</w:t>
+        <w:lastRenderedPageBreak/>
+        <w:t>RISC-V</w:t>
       </w:r>
       <w:r>
         <w:t>方向目前的领头羊公司无疑是</w:t>
@@ -324,352 +325,357 @@
         <w:t>公司可以说就是</w:t>
       </w:r>
       <w:r>
-        <w:t>riscv</w:t>
+        <w:t>RISC-V</w:t>
       </w:r>
       <w:r>
         <w:t>的创始人创立的，对</w:t>
       </w:r>
       <w:r>
-        <w:t>riscv</w:t>
+        <w:t>RISC-V</w:t>
       </w:r>
       <w:r>
         <w:t>指令集架构有着重要的影响力，他们开发出了多款基于</w:t>
       </w:r>
       <w:r>
-        <w:t>riscv</w:t>
-      </w:r>
-      <w:r>
-        <w:t>指</w:t>
+        <w:t>RISC-V</w:t>
+      </w:r>
+      <w:r>
+        <w:t>指令集的通用处理器</w:t>
+      </w:r>
+      <w:r>
+        <w:t>IP</w:t>
+      </w:r>
+      <w:r>
+        <w:t>，而且成功的流片了，可以跑</w:t>
+      </w:r>
+      <w:r>
+        <w:t>linux</w:t>
+      </w:r>
+      <w:r>
+        <w:t>系统，有开发板供给开发者使用。</w:t>
+      </w:r>
+      <w:r>
+        <w:t>github</w:t>
+      </w:r>
+      <w:r>
+        <w:t>上有他们的开源项目</w:t>
+      </w:r>
+      <w:r>
+        <w:t>Rocket--</w:t>
+      </w:r>
+      <w:r>
+        <w:t>一</w:t>
+      </w:r>
+      <w:r>
+        <w:rPr>
+          <w:rFonts w:hint="eastAsia"/>
+        </w:rPr>
+        <w:t>款</w:t>
+      </w:r>
+      <w:r>
+        <w:t>基于</w:t>
+      </w:r>
+      <w:r>
+        <w:t>RISC-V</w:t>
+      </w:r>
+      <w:r>
+        <w:t>的开源代码处理器</w:t>
+      </w:r>
+      <w:r>
+        <w:t>IP</w:t>
+      </w:r>
+      <w:r>
+        <w:t>，该项目的关注度非常高，实际上很多其他公司开发的基于</w:t>
+      </w:r>
+      <w:r>
+        <w:t>RISC-V</w:t>
+      </w:r>
+      <w:r>
+        <w:t>的芯片都使用了这款开源处理器的代码，或者至少是参考了</w:t>
+      </w:r>
+      <w:r>
+        <w:t>Rocket</w:t>
+      </w:r>
+      <w:r>
+        <w:t>的设计思路。</w:t>
+      </w:r>
+      <w:r>
+        <w:t>SiFive</w:t>
+      </w:r>
+      <w:r>
+        <w:t>公司主要提供的是</w:t>
+      </w:r>
+      <w:r>
+        <w:t>RISC-V</w:t>
+      </w:r>
+      <w:r>
+        <w:t>处理器</w:t>
+      </w:r>
+      <w:r>
+        <w:t>IP</w:t>
+      </w:r>
+      <w:r>
+        <w:t>，其他公司要使用的话需要他们的商业授权，当然单独的处理器</w:t>
+      </w:r>
+      <w:r>
+        <w:t>IP</w:t>
+      </w:r>
+      <w:r>
+        <w:t>并不能组成一款芯片，往往还需要购买很多其他公司的各类商业</w:t>
+      </w:r>
+      <w:r>
+        <w:t>IP</w:t>
+      </w:r>
+      <w:r>
+        <w:t>，最终有机组合起来才有可能设计出一款可用的</w:t>
+      </w:r>
+      <w:r>
+        <w:t>RISC-V</w:t>
+      </w:r>
+      <w:r>
+        <w:t>架构的芯片。</w:t>
+      </w:r>
+    </w:p>
+    <w:p>
+      <w:pPr>
+        <w:ind w:firstLine="480"/>
+      </w:pPr>
+      <w:r>
+        <w:t>鉴于最近几年美国对中国的芯片卡脖子问题，国内的很多高科技公司都在储备芯片设计能力，华为的海思无疑是中国目前最顶尖的芯片设计公司，还有像百度、阿里巴巴</w:t>
+      </w:r>
+      <w:r>
+        <w:rPr>
+          <w:rFonts w:hint="eastAsia"/>
+        </w:rPr>
+        <w:t>、腾讯</w:t>
+      </w:r>
+      <w:r>
+        <w:t>等互联网公司也都在积极涉足芯片领域。要问目前中国国内芯片设计方向最火的是哪个方向？毫无疑问的是</w:t>
+      </w:r>
+      <w:r>
+        <w:t>AI(</w:t>
+      </w:r>
+      <w:r>
+        <w:t>人工智能</w:t>
+      </w:r>
+      <w:r>
+        <w:t>)</w:t>
+      </w:r>
+      <w:r>
+        <w:t>方向，大公司也好，小公司也罢，都在往</w:t>
+      </w:r>
+      <w:r>
+        <w:t>AI</w:t>
+      </w:r>
+      <w:r>
+        <w:t>芯片里冲，很是热闹。不知道大家有没有感觉到这种场景有点似曾相识？是不是很有中国特色？是的，没错，发现一个潜在的热点，大家都一窝蜂的往里冲，都害怕被落下，华为有昇腾，百度有百度大脑，阿里巴巴有含光，寒武纪也有，</w:t>
+      </w:r>
+      <w:r>
+        <w:t>oppo/vivio</w:t>
+      </w:r>
+      <w:r>
+        <w:t>也正在投入</w:t>
+      </w:r>
+      <w:r>
+        <w:t>AI</w:t>
+      </w:r>
+      <w:r>
+        <w:t>芯片。说实话我个人认为真的没必要这么多公司去做这些重复的开发，而且不同公司的技术还是独家保密的，这是不是会有很大的资源浪费呢？我个人认为是的。况且芯片热点趋势也不一定永远是</w:t>
+      </w:r>
+      <w:r>
+        <w:t>AI</w:t>
+      </w:r>
+      <w:r>
+        <w:t>，未来的</w:t>
+      </w:r>
+      <w:r>
+        <w:t>IOT</w:t>
+      </w:r>
+      <w:r>
+        <w:t>市场是一个多元的广阔市场，理应有更多的人</w:t>
+      </w:r>
+      <w:r>
+        <w:t>/</w:t>
+      </w:r>
+      <w:r>
+        <w:t>公司去关注。然而</w:t>
+      </w:r>
+      <w:r>
+        <w:rPr>
+          <w:rFonts w:hint="eastAsia"/>
+        </w:rPr>
+        <w:t>这么</w:t>
+      </w:r>
+      <w:r>
+        <w:t>多公司去设计不同的芯片，重复的造轮子肯定会造成资源浪费，由于有高昂的技术成本，很多中小公司都没有动力去做自己的定制特色芯片。</w:t>
+      </w:r>
+    </w:p>
+    <w:p>
+      <w:pPr>
+        <w:ind w:firstLine="480"/>
+      </w:pPr>
+      <w:r>
+        <w:t>目前的芯片市场，桌面通用计算领域与移动计算领域已经有</w:t>
+      </w:r>
+      <w:r>
+        <w:t>x86</w:t>
+      </w:r>
+      <w:r>
+        <w:t>与</w:t>
+      </w:r>
+      <w:r>
+        <w:t>ARM</w:t>
+      </w:r>
+      <w:r>
+        <w:t>两强</w:t>
+      </w:r>
+      <w:r>
+        <w:rPr>
+          <w:rFonts w:hint="eastAsia"/>
+        </w:rPr>
+        <w:t>在</w:t>
+      </w:r>
+      <w:r>
+        <w:t>统治了，新势力想要挤进去，如果没有颠覆性的创新几乎是不可能的了。</w:t>
+      </w:r>
+      <w:r>
+        <w:t>AI</w:t>
+      </w:r>
+      <w:r>
+        <w:t>芯片是</w:t>
+      </w:r>
+      <w:r>
+        <w:t>Nvid</w:t>
+      </w:r>
+      <w:r>
+        <w:t>i</w:t>
+      </w:r>
+      <w:r>
+        <w:t>a</w:t>
+      </w:r>
+      <w:r>
+        <w:t>的天下，各大互联网公司大部分都是依靠</w:t>
+      </w:r>
+      <w:r>
+        <w:t>GPU</w:t>
+      </w:r>
+      <w:r>
+        <w:t>在做</w:t>
+      </w:r>
+      <w:r>
+        <w:t>AI</w:t>
+      </w:r>
+      <w:r>
+        <w:t>计算，当然也有定制的</w:t>
+      </w:r>
+      <w:r>
+        <w:t>ASIC AI</w:t>
+      </w:r>
+      <w:r>
+        <w:t>芯片，但无疑在灵活性与生态方面都不是</w:t>
+      </w:r>
+      <w:r>
+        <w:t>Nvida</w:t>
+      </w:r>
+      <w:r>
+        <w:t>的对手，终端</w:t>
+      </w:r>
+      <w:r>
+        <w:t>AI</w:t>
+      </w:r>
+      <w:r>
+        <w:t>芯片可以说是手机厂商的天下，高通、苹果的手机芯片无疑是最合适的集成</w:t>
+      </w:r>
+      <w:r>
+        <w:t>AI</w:t>
+      </w:r>
+      <w:r>
+        <w:t>终端芯片的地方，其他中小芯片公司开发的五花八门的</w:t>
+      </w:r>
+      <w:r>
+        <w:t>AI</w:t>
+      </w:r>
+      <w:r>
+        <w:t>芯片，我个人是不太看好的，因为</w:t>
+      </w:r>
+      <w:r>
+        <w:t>AI</w:t>
+      </w:r>
+      <w:r>
+        <w:t>计算的核心还是在数据端、软件端，芯片的功能其实是非常单一的，一个掌握大量训练数据的公司，它如果愿意，设计出一款</w:t>
+      </w:r>
+      <w:r>
+        <w:t>AI</w:t>
+      </w:r>
+      <w:r>
+        <w:t>加速芯片其实并不太难，这无疑会使很多专门设计</w:t>
+      </w:r>
+      <w:r>
+        <w:t>AI</w:t>
+      </w:r>
+      <w:r>
+        <w:t>芯片但不掌握海量数据的纯芯片公司处于不利的地位。</w:t>
+      </w:r>
+    </w:p>
+    <w:p>
+      <w:pPr>
+        <w:ind w:firstLine="480"/>
+      </w:pPr>
+      <w:r>
+        <w:t>我个人认为，中国目前非常需要一个开放的芯片设计平台来整合各个零散的芯片开发技术，一个有统一标准且开源的芯片开发平台会大大降低芯片设计的门槛，非常有利于众多的中小公司来实现他们的定制芯片，技术都是相通的，大家都贡献出来并没有什么不好，蛋糕做大了，中国整体的芯片实力也就上去了。</w:t>
+      </w:r>
+    </w:p>
+    <w:p>
+      <w:pPr>
+        <w:ind w:firstLine="480"/>
+      </w:pPr>
+      <w:r>
+        <w:t>摩尔定律已经逐渐的接近物理极限，在硅片工艺上能压榨出来的性能也越来越少</w:t>
       </w:r>
       <w:r>
         <w:lastRenderedPageBreak/>
-        <w:t>令集的通用处理器</w:t>
+        <w:t>了，未来的芯片形态一定往定制化、专用化方向发展，而且开发芯片的门槛会越来越低，就像现在的</w:t>
+      </w:r>
+      <w:r>
+        <w:t>PCB</w:t>
+      </w:r>
+      <w:r>
+        <w:t>电路设计一样简单，流片的成本也会随着工艺的进步逐渐降低，未来的芯片市场一定是一个百花齐放的形态。如果有一个开放的类似</w:t>
+      </w:r>
+      <w:r>
+        <w:t>linux</w:t>
+      </w:r>
+      <w:r>
+        <w:t>系统那样的平台，无疑会大大推进芯片设计往平民化方向发展。至少在目前全球科技民族主义之风盛行的时代，中国的内部是迫切的需要这样一个开放平台的。</w:t>
+      </w:r>
+    </w:p>
+    <w:p>
+      <w:pPr>
+        <w:ind w:firstLine="480"/>
+      </w:pPr>
+      <w:r>
+        <w:t>而这也是为什么需要</w:t>
+      </w:r>
+      <w:r>
+        <w:t>zqh_riscv</w:t>
+      </w:r>
+      <w:r>
+        <w:t>的原因，</w:t>
+      </w:r>
+      <w:r>
+        <w:t>zqh_riscv</w:t>
+      </w:r>
+      <w:r>
+        <w:t>的最终目标就是要建一个中国的开放芯片设计平台，整合目前的各种主流</w:t>
       </w:r>
       <w:r>
         <w:t>IP</w:t>
       </w:r>
       <w:r>
-        <w:t>，而且成功的流片了，可以跑</w:t>
-      </w:r>
-      <w:r>
-        <w:t>linux</w:t>
-      </w:r>
-      <w:r>
-        <w:t>系统，有开发板供给开发者使用。</w:t>
-      </w:r>
-      <w:r>
-        <w:t>github</w:t>
-      </w:r>
-      <w:r>
-        <w:t>上有他们的开源项目</w:t>
-      </w:r>
-      <w:r>
-        <w:t>Rocket--</w:t>
-      </w:r>
-      <w:r>
-        <w:t>一</w:t>
-      </w:r>
-      <w:r>
-        <w:rPr>
-          <w:rFonts w:hint="eastAsia"/>
-        </w:rPr>
-        <w:t>款</w:t>
-      </w:r>
-      <w:r>
-        <w:t>基于</w:t>
-      </w:r>
-      <w:r>
-        <w:t>riscv</w:t>
-      </w:r>
-      <w:r>
-        <w:t>的开源代码处理器</w:t>
-      </w:r>
-      <w:r>
-        <w:t>IP</w:t>
-      </w:r>
-      <w:r>
-        <w:t>，该项目的关注度非常高，实际上很多其他公司开发的基于</w:t>
-      </w:r>
-      <w:r>
-        <w:t>riscv</w:t>
-      </w:r>
-      <w:r>
-        <w:t>的芯片都使用了这款开源处理器的代码，或者至少是参考了</w:t>
-      </w:r>
-      <w:r>
-        <w:t>Rocket</w:t>
-      </w:r>
-      <w:r>
-        <w:t>的设计思路。</w:t>
-      </w:r>
-      <w:r>
-        <w:t>SiFive</w:t>
-      </w:r>
-      <w:r>
-        <w:t>公司主要提供的是</w:t>
-      </w:r>
-      <w:r>
-        <w:t>riscv</w:t>
-      </w:r>
-      <w:r>
-        <w:t>处理器</w:t>
-      </w:r>
-      <w:r>
-        <w:t>IP</w:t>
-      </w:r>
-      <w:r>
-        <w:t>，其他公司要使用的话需要他们的商业授权，当然单独的处理器</w:t>
-      </w:r>
-      <w:r>
-        <w:t>IP</w:t>
-      </w:r>
-      <w:r>
-        <w:t>并不能组成一款芯片，往往还需要购买很多其他公司的各类商业</w:t>
-      </w:r>
-      <w:r>
-        <w:t>IP</w:t>
-      </w:r>
-      <w:r>
-        <w:t>，最终有机组合起来才有可能设计出一款可用的</w:t>
-      </w:r>
-      <w:r>
-        <w:t>riscv</w:t>
-      </w:r>
-      <w:r>
-        <w:t>架构的芯片。</w:t>
-      </w:r>
-    </w:p>
-    <w:p>
-      <w:pPr>
-        <w:ind w:firstLine="480"/>
-      </w:pPr>
-      <w:r>
-        <w:t>鉴于最近几年美国对中国的芯片卡脖子问题，国内的很多高科技公司都在储备芯片设计能力，华为的海思无疑是中国目前最顶尖的芯片设计公司，还有像百度、阿里巴巴等互联网公司也都在积极涉足芯片领域。要问目前中国国内芯片设计方向最火的是哪个方向？毫无疑问的是</w:t>
-      </w:r>
-      <w:r>
-        <w:t>AI(</w:t>
-      </w:r>
-      <w:r>
-        <w:t>人工智能</w:t>
-      </w:r>
-      <w:r>
-        <w:t>)</w:t>
-      </w:r>
-      <w:r>
-        <w:t>方向，大公司也好，小公司也罢，都在往</w:t>
-      </w:r>
-      <w:r>
-        <w:t>AI</w:t>
-      </w:r>
-      <w:r>
-        <w:t>芯片里冲，很是热闹。不知道大家有没有感觉到这种场景有点似曾相识？是不是很有中国特色？是的，没错，发现一个潜在的热点，大家都一窝蜂的往里冲，都害怕被落下，华为有昇腾，百度有百度大脑，阿里巴巴有含光，寒武纪也有，</w:t>
-      </w:r>
-      <w:r>
-        <w:t>oppo/vivio</w:t>
-      </w:r>
-      <w:r>
-        <w:t>也正在投入</w:t>
-      </w:r>
-      <w:r>
-        <w:t>AI</w:t>
-      </w:r>
-      <w:r>
-        <w:t>芯片。说实话我个人认为真的没必要这么多公司去做这些重复的开发，而且不同公司的技术还是独家保密的，这是不是会有很大的资源浪费呢？我个人认为是的。况且芯片热点趋势也不一定永远是</w:t>
-      </w:r>
-      <w:r>
-        <w:t>AI</w:t>
-      </w:r>
-      <w:r>
-        <w:t>，未来的</w:t>
-      </w:r>
-      <w:r>
-        <w:t>IOT</w:t>
-      </w:r>
-      <w:r>
-        <w:t>市场是一个多元的广阔市场，理应有更多的人</w:t>
-      </w:r>
-      <w:r>
-        <w:t>/</w:t>
-      </w:r>
-      <w:r>
-        <w:t>公司去关注。然而</w:t>
-      </w:r>
-      <w:r>
-        <w:rPr>
-          <w:rFonts w:hint="eastAsia"/>
-        </w:rPr>
-        <w:t>这么</w:t>
-      </w:r>
-      <w:r>
-        <w:t>多公司去设计不同的芯片，重复的造轮子肯定会造成资源浪费，由于有高昂的技术成本，很多中小公司都没有动力去做自己的定制特色芯片。</w:t>
-      </w:r>
-    </w:p>
-    <w:p>
-      <w:pPr>
-        <w:ind w:firstLine="480"/>
-      </w:pPr>
-      <w:r>
-        <w:t>目前的芯片市场，桌面通用计算领域与移动计算领域已经有</w:t>
-      </w:r>
-      <w:r>
-        <w:t>x86</w:t>
-      </w:r>
-      <w:r>
-        <w:t>与</w:t>
-      </w:r>
-      <w:r>
-        <w:t>ARM</w:t>
-      </w:r>
-      <w:r>
-        <w:t>两强</w:t>
-      </w:r>
-      <w:r>
-        <w:rPr>
-          <w:rFonts w:hint="eastAsia"/>
-        </w:rPr>
-        <w:t>在</w:t>
-      </w:r>
-      <w:r>
-        <w:t>统治了，新势力想要挤进去，如果没有颠覆性的创新几乎是不可能的了。</w:t>
-      </w:r>
-      <w:r>
-        <w:t>AI</w:t>
-      </w:r>
-      <w:r>
-        <w:t>芯片是</w:t>
-      </w:r>
-      <w:r>
-        <w:t>Nvid</w:t>
-      </w:r>
-      <w:r>
-        <w:t>i</w:t>
-      </w:r>
-      <w:r>
-        <w:t>a</w:t>
-      </w:r>
-      <w:r>
-        <w:t>的天下，各大互联网公司大部分都是依靠</w:t>
-      </w:r>
-      <w:r>
-        <w:t>GPU</w:t>
-      </w:r>
-      <w:r>
-        <w:t>在做</w:t>
-      </w:r>
-      <w:r>
-        <w:t>AI</w:t>
-      </w:r>
-      <w:r>
-        <w:t>计算，当然也有定制的</w:t>
-      </w:r>
-      <w:r>
-        <w:t>ASIC AI</w:t>
-      </w:r>
-      <w:r>
-        <w:t>芯片，但无疑在灵活性与生态方面都不是</w:t>
-      </w:r>
-      <w:r>
-        <w:t>Nvida</w:t>
-      </w:r>
-      <w:r>
-        <w:t>的对手，终端</w:t>
-      </w:r>
-      <w:r>
-        <w:t>AI</w:t>
-      </w:r>
-      <w:r>
-        <w:t>芯片可以说是手机厂商的天下，高通、苹果的手机芯片无疑是最合适的集成</w:t>
-      </w:r>
-      <w:r>
-        <w:t>AI</w:t>
-      </w:r>
-      <w:r>
-        <w:t>终端芯片的地方，其他中小芯片公司开发的五花八门的</w:t>
-      </w:r>
-      <w:r>
-        <w:t>AI</w:t>
-      </w:r>
-      <w:r>
-        <w:t>芯片，我个人是不太看好的，因为</w:t>
-      </w:r>
-      <w:r>
-        <w:t>AI</w:t>
-      </w:r>
-      <w:r>
-        <w:t>计算的核心还是在数据端、软件端，芯片的功能其实是非常单一的，一个掌握大量训练数据的公司，它如果愿意，设计出一款</w:t>
-      </w:r>
-      <w:r>
-        <w:t>AI</w:t>
-      </w:r>
-      <w:r>
-        <w:t>加速芯片其实并不太难，这无疑会使很多专门设计</w:t>
-      </w:r>
-      <w:r>
-        <w:t>AI</w:t>
-      </w:r>
-      <w:r>
-        <w:t>芯片但不掌握海量数据的纯芯片公司处于不利的地位。</w:t>
-      </w:r>
-    </w:p>
-    <w:p>
-      <w:pPr>
-        <w:ind w:firstLine="480"/>
-      </w:pPr>
-      <w:r>
-        <w:t>我个人认为，中国目前非常需要一个开放的芯片设计平台来整合各个零散的芯片开发技术，一个有统一标准且开源的芯片开发平台会大大降低芯片设计的门槛，非常有利于众多的中小公司来实现他们的定制芯片，技术都是相通的，大家都贡献出来并没有什么不好，蛋糕做大了，中国整体的芯片实力也就上去了。</w:t>
-      </w:r>
-    </w:p>
-    <w:p>
-      <w:pPr>
-        <w:ind w:firstLine="480"/>
-      </w:pPr>
-      <w:r>
-        <w:t>摩尔定律已经逐渐的接近物理极限，在硅片工艺上能压榨出来的性能也越来越少了，未来的芯片形态一定往定制化、专用化方向发展，而且开发芯片的门槛会越来越低，就像现在的</w:t>
-      </w:r>
-      <w:r>
-        <w:t>PCB</w:t>
-      </w:r>
-      <w:r>
-        <w:t>电路设计一样简单，流片的成本也会随着工艺的进步逐渐降低，未来的芯片市场一定是一个百花齐放的形态。如果有一个开放的类似</w:t>
-      </w:r>
-      <w:r>
-        <w:t>linux</w:t>
-      </w:r>
-      <w:r>
-        <w:t>系统那样的</w:t>
-      </w:r>
-      <w:r>
-        <w:lastRenderedPageBreak/>
-        <w:t>平台，无疑会大大推进芯片设计往平民化方向发展。至少在目前全球科技民族主义之风盛行的时代，中国的内部是迫切的需要这样一个开放平台的。</w:t>
-      </w:r>
-    </w:p>
-    <w:p>
-      <w:pPr>
-        <w:ind w:firstLine="480"/>
-      </w:pPr>
-      <w:r>
-        <w:t>而这也是为什么需要</w:t>
-      </w:r>
-      <w:r>
-        <w:t>zqh_riscv</w:t>
-      </w:r>
-      <w:r>
-        <w:t>的原因，</w:t>
-      </w:r>
-      <w:r>
-        <w:t>zqh_riscv</w:t>
-      </w:r>
-      <w:r>
-        <w:t>的最终目标就是要建一个中国的开放芯片设计平台，整合目前的各种主流</w:t>
-      </w:r>
-      <w:r>
-        <w:t>IP</w:t>
-      </w:r>
-      <w:r>
         <w:t>，基于开源</w:t>
       </w:r>
       <w:r>
-        <w:t>riscv</w:t>
+        <w:t>RISC-V</w:t>
       </w:r>
       <w:r>
         <w:t>指令集来构建一个灵活、通用、易用的芯片开发平台。如果这个目标能实现，在未来的</w:t>
@@ -990,10 +996,7 @@
         <w:rPr>
           <w:rFonts w:hint="eastAsia"/>
         </w:rPr>
-        <w:t>r</w:t>
-      </w:r>
-      <w:r>
-        <w:t>iscv</w:t>
+        <w:t>RISC-V</w:t>
       </w:r>
       <w:r>
         <w:rPr>
@@ -1211,10 +1214,7 @@
         <w:rPr>
           <w:rFonts w:hint="eastAsia"/>
         </w:rPr>
-        <w:t>r</w:t>
-      </w:r>
-      <w:r>
-        <w:t>iscv</w:t>
+        <w:t>RISC-V</w:t>
       </w:r>
       <w:r>
         <w:rPr>
@@ -1226,10 +1226,10 @@
         <w:rPr>
           <w:rFonts w:hint="eastAsia"/>
         </w:rPr>
-        <w:t>r</w:t>
-      </w:r>
-      <w:r>
-        <w:t>iscv core</w:t>
+        <w:t>RISC-V</w:t>
+      </w:r>
+      <w:r>
+        <w:t xml:space="preserve"> core</w:t>
       </w:r>
       <w:r>
         <w:rPr>
@@ -1989,10 +1989,10 @@
             <v:path o:extrusionok="f" gradientshapeok="t" o:connecttype="rect"/>
             <o:lock v:ext="edit" aspectratio="t"/>
           </v:shapetype>
-          <v:shape id="_x0000_i1025" type="#_x0000_t75" style="width:445.2pt;height:352.25pt" o:ole="">
+          <v:shape id="_x0000_i1035" type="#_x0000_t75" style="width:445.2pt;height:352.25pt" o:ole="">
             <v:imagedata r:id="rId8" o:title=""/>
           </v:shape>
-          <o:OLEObject Type="Embed" ProgID="Visio.Drawing.11" ShapeID="_x0000_i1025" DrawAspect="Content" ObjectID="_1687690127" r:id="rId9"/>
+          <o:OLEObject Type="Embed" ProgID="Visio.Drawing.11" ShapeID="_x0000_i1035" DrawAspect="Content" ObjectID="_1690093042" r:id="rId9"/>
         </w:object>
       </w:r>
     </w:p>
@@ -2625,10 +2625,10 @@
       </w:pPr>
       <w:r>
         <w:object w:dxaOrig="5441" w:dyaOrig="4931" w14:anchorId="4768B06A">
-          <v:shape id="_x0000_i1026" type="#_x0000_t75" style="width:223.75pt;height:203.25pt" o:ole="">
+          <v:shape id="_x0000_i1026" type="#_x0000_t75" style="width:289.8pt;height:263.4pt" o:ole="">
             <v:imagedata r:id="rId10" o:title=""/>
           </v:shape>
-          <o:OLEObject Type="Embed" ProgID="Visio.Drawing.11" ShapeID="_x0000_i1026" DrawAspect="Content" ObjectID="_1687690128" r:id="rId11"/>
+          <o:OLEObject Type="Embed" ProgID="Visio.Drawing.11" ShapeID="_x0000_i1026" DrawAspect="Content" ObjectID="_1690093043" r:id="rId11"/>
         </w:object>
       </w:r>
     </w:p>
@@ -3722,6 +3722,7 @@
               <w:rPr>
                 <w:rFonts w:ascii="宋体" w:hAnsi="宋体" w:hint="eastAsia"/>
               </w:rPr>
+              <w:lastRenderedPageBreak/>
               <w:t>0</w:t>
             </w:r>
             <w:r>
@@ -4067,7 +4068,6 @@
               <w:rPr>
                 <w:rFonts w:ascii="宋体" w:hAnsi="宋体" w:hint="eastAsia"/>
               </w:rPr>
-              <w:lastRenderedPageBreak/>
               <w:t>0</w:t>
             </w:r>
             <w:r>
@@ -6243,10 +6243,10 @@
       </w:pPr>
       <w:r>
         <w:object w:dxaOrig="4876" w:dyaOrig="4990" w14:anchorId="228A1E2A">
-          <v:shape id="_x0000_i1027" type="#_x0000_t75" style="width:200.5pt;height:205.05pt" o:ole="">
+          <v:shape id="_x0000_i1047" type="#_x0000_t75" style="width:287.55pt;height:294.4pt" o:ole="">
             <v:imagedata r:id="rId12" o:title=""/>
           </v:shape>
-          <o:OLEObject Type="Embed" ProgID="Visio.Drawing.11" ShapeID="_x0000_i1027" DrawAspect="Content" ObjectID="_1687690129" r:id="rId13"/>
+          <o:OLEObject Type="Embed" ProgID="Visio.Drawing.11" ShapeID="_x0000_i1047" DrawAspect="Content" ObjectID="_1690093044" r:id="rId13"/>
         </w:object>
       </w:r>
       <w:bookmarkEnd w:id="0"/>
@@ -6545,10 +6545,10 @@
       </w:pPr>
       <w:r>
         <w:object w:dxaOrig="12706" w:dyaOrig="7889" w14:anchorId="69783A41">
-          <v:shape id="_x0000_i1036" type="#_x0000_t75" style="width:511.3pt;height:318.1pt" o:ole="">
+          <v:shape id="_x0000_i1041" type="#_x0000_t75" style="width:511.3pt;height:318.1pt" o:ole="">
             <v:imagedata r:id="rId14" o:title=""/>
           </v:shape>
-          <o:OLEObject Type="Embed" ProgID="Visio.Drawing.11" ShapeID="_x0000_i1036" DrawAspect="Content" ObjectID="_1687690130" r:id="rId15"/>
+          <o:OLEObject Type="Embed" ProgID="Visio.Drawing.11" ShapeID="_x0000_i1041" DrawAspect="Content" ObjectID="_1690093045" r:id="rId15"/>
         </w:object>
       </w:r>
     </w:p>
@@ -6665,10 +6665,7 @@
         <w:rPr>
           <w:rFonts w:hint="eastAsia"/>
         </w:rPr>
-        <w:t>r</w:t>
-      </w:r>
-      <w:r>
-        <w:t>iscv</w:t>
+        <w:t>RISC-V</w:t>
       </w:r>
       <w:r>
         <w:rPr>
@@ -7597,7 +7594,7 @@
           <v:shape id="_x0000_i1029" type="#_x0000_t75" style="width:469.8pt;height:266.15pt" o:ole="">
             <v:imagedata r:id="rId16" o:title=""/>
           </v:shape>
-          <o:OLEObject Type="Embed" ProgID="Visio.Drawing.11" ShapeID="_x0000_i1029" DrawAspect="Content" ObjectID="_1687690131" r:id="rId17"/>
+          <o:OLEObject Type="Embed" ProgID="Visio.Drawing.11" ShapeID="_x0000_i1029" DrawAspect="Content" ObjectID="_1690093046" r:id="rId17"/>
         </w:object>
       </w:r>
     </w:p>
@@ -8119,7 +8116,7 @@
           <v:shape id="_x0000_i1030" type="#_x0000_t75" style="width:448.85pt;height:302.15pt" o:ole="">
             <v:imagedata r:id="rId18" o:title=""/>
           </v:shape>
-          <o:OLEObject Type="Embed" ProgID="Visio.Drawing.11" ShapeID="_x0000_i1030" DrawAspect="Content" ObjectID="_1687690132" r:id="rId19"/>
+          <o:OLEObject Type="Embed" ProgID="Visio.Drawing.11" ShapeID="_x0000_i1030" DrawAspect="Content" ObjectID="_1690093047" r:id="rId19"/>
         </w:object>
       </w:r>
     </w:p>
@@ -8305,10 +8302,10 @@
         <w:rPr>
           <w:rFonts w:hint="eastAsia"/>
         </w:rPr>
-        <w:t>r</w:t>
-      </w:r>
-      <w:r>
-        <w:t>iscv core</w:t>
+        <w:t>RISC-V</w:t>
+      </w:r>
+      <w:r>
+        <w:t xml:space="preserve"> core</w:t>
       </w:r>
       <w:r>
         <w:rPr>
@@ -8468,10 +8465,10 @@
       </w:pPr>
       <w:r>
         <w:object w:dxaOrig="7281" w:dyaOrig="5222" w14:anchorId="2AD46B90">
-          <v:shape id="_x0000_i1039" type="#_x0000_t75" style="width:444.3pt;height:319.45pt" o:ole="">
+          <v:shape id="_x0000_i1031" type="#_x0000_t75" style="width:444.3pt;height:319.45pt" o:ole="">
             <v:imagedata r:id="rId20" o:title=""/>
           </v:shape>
-          <o:OLEObject Type="Embed" ProgID="Visio.Drawing.11" ShapeID="_x0000_i1039" DrawAspect="Content" ObjectID="_1687690133" r:id="rId21"/>
+          <o:OLEObject Type="Embed" ProgID="Visio.Drawing.11" ShapeID="_x0000_i1031" DrawAspect="Content" ObjectID="_1690093048" r:id="rId21"/>
         </w:object>
       </w:r>
     </w:p>
@@ -9154,10 +9151,7 @@
         <w:rPr>
           <w:rFonts w:hint="eastAsia"/>
         </w:rPr>
-        <w:t>r</w:t>
-      </w:r>
-      <w:r>
-        <w:t>iscv</w:t>
+        <w:t>RISC-V</w:t>
       </w:r>
       <w:r>
         <w:rPr>
@@ -9169,10 +9163,7 @@
         <w:rPr>
           <w:rFonts w:hint="eastAsia"/>
         </w:rPr>
-        <w:t>r</w:t>
-      </w:r>
-      <w:r>
-        <w:t>iscv</w:t>
+        <w:t>RISC-V</w:t>
       </w:r>
       <w:r>
         <w:rPr>
@@ -9305,10 +9296,10 @@
       </w:pPr>
       <w:r>
         <w:object w:dxaOrig="10438" w:dyaOrig="8271" w14:anchorId="5EB3C7D5">
-          <v:shape id="_x0000_i1042" type="#_x0000_t75" style="width:428.8pt;height:339.95pt" o:ole="">
+          <v:shape id="_x0000_i1032" type="#_x0000_t75" style="width:453.85pt;height:5in" o:ole="">
             <v:imagedata r:id="rId23" o:title=""/>
           </v:shape>
-          <o:OLEObject Type="Embed" ProgID="Visio.Drawing.11" ShapeID="_x0000_i1042" DrawAspect="Content" ObjectID="_1687690134" r:id="rId24"/>
+          <o:OLEObject Type="Embed" ProgID="Visio.Drawing.11" ShapeID="_x0000_i1032" DrawAspect="Content" ObjectID="_1690093049" r:id="rId24"/>
         </w:object>
       </w:r>
     </w:p>
@@ -9419,9 +9410,6 @@
     <w:p>
       <w:pPr>
         <w:ind w:firstLine="480"/>
-        <w:rPr>
-          <w:rFonts w:hint="eastAsia"/>
-        </w:rPr>
       </w:pPr>
       <w:r>
         <w:rPr>
@@ -9614,10 +9602,10 @@
         <w:rPr>
           <w:rFonts w:hint="eastAsia"/>
         </w:rPr>
-        <w:t>r</w:t>
-      </w:r>
-      <w:r>
-        <w:t>iscv core</w:t>
+        <w:t>RISC-V</w:t>
+      </w:r>
+      <w:r>
+        <w:t xml:space="preserve"> core</w:t>
       </w:r>
       <w:r>
         <w:rPr>
@@ -11150,6 +11138,7 @@
         <w:rPr>
           <w:rFonts w:hint="eastAsia"/>
         </w:rPr>
+        <w:lastRenderedPageBreak/>
         <w:t>8</w:t>
       </w:r>
       <w:r>
@@ -11217,7 +11206,6 @@
         <w:rPr>
           <w:rFonts w:hint="eastAsia"/>
         </w:rPr>
-        <w:lastRenderedPageBreak/>
         <w:t>1</w:t>
       </w:r>
       <w:r>
@@ -12211,6 +12199,7 @@
         <w:pStyle w:val="2"/>
       </w:pPr>
       <w:r>
+        <w:lastRenderedPageBreak/>
         <w:t>General Purpose Input/Output</w:t>
       </w:r>
       <w:r>
@@ -12253,7 +12242,6 @@
         <w:rPr>
           <w:rFonts w:hint="eastAsia"/>
         </w:rPr>
-        <w:lastRenderedPageBreak/>
         <w:t>两个</w:t>
       </w:r>
       <w:r>
@@ -13232,6 +13220,7 @@
         <w:rPr>
           <w:rFonts w:hint="eastAsia"/>
         </w:rPr>
+        <w:lastRenderedPageBreak/>
         <w:t>支持发送</w:t>
       </w:r>
       <w:r>
@@ -13310,7 +13299,6 @@
         <w:ind w:firstLineChars="0"/>
       </w:pPr>
       <w:r>
-        <w:lastRenderedPageBreak/>
         <w:t>4</w:t>
       </w:r>
       <w:r>
@@ -14179,6 +14167,7 @@
         <w:pStyle w:val="2"/>
       </w:pPr>
       <w:r>
+        <w:lastRenderedPageBreak/>
         <w:t xml:space="preserve">JTAG </w:t>
       </w:r>
       <w:r>
@@ -14232,7 +14221,6 @@
               <w:rPr>
                 <w:rFonts w:ascii="宋体" w:hAnsi="宋体"/>
               </w:rPr>
-              <w:lastRenderedPageBreak/>
               <w:t>Address</w:t>
             </w:r>
           </w:p>
@@ -15411,6 +15399,7 @@
                 <w:szCs w:val="24"/>
               </w:rPr>
             </w:pPr>
+            <w:proofErr w:type="spellStart"/>
             <w:r>
               <w:rPr>
                 <w:rFonts w:ascii="宋体" w:hAnsi="宋体" w:cs="宋体"/>
@@ -15418,7 +15407,17 @@
                 <w:kern w:val="0"/>
                 <w:szCs w:val="24"/>
               </w:rPr>
-              <w:t xml:space="preserve">dmihardreset </w:t>
+              <w:t>dmihardreset</w:t>
+            </w:r>
+            <w:proofErr w:type="spellEnd"/>
+            <w:r>
+              <w:rPr>
+                <w:rFonts w:ascii="宋体" w:hAnsi="宋体" w:cs="宋体"/>
+                <w:noProof w:val="0"/>
+                <w:kern w:val="0"/>
+                <w:szCs w:val="24"/>
+              </w:rPr>
+              <w:t xml:space="preserve"> </w:t>
             </w:r>
           </w:p>
         </w:tc>
@@ -15454,7 +15453,27 @@
                 <w:kern w:val="0"/>
                 <w:szCs w:val="24"/>
               </w:rPr>
-              <w:t>Writing 1 to this bit does a hard reset of the DTM,causing the DTM to forget about any outstanding DMI transactions. In general this should only</w:t>
+              <w:t xml:space="preserve">Writing 1 to this bit does a hard reset of the </w:t>
+            </w:r>
+            <w:proofErr w:type="spellStart"/>
+            <w:r>
+              <w:rPr>
+                <w:rFonts w:ascii="宋体" w:hAnsi="宋体" w:cs="宋体"/>
+                <w:noProof w:val="0"/>
+                <w:kern w:val="0"/>
+                <w:szCs w:val="24"/>
+              </w:rPr>
+              <w:t>DTM,causing</w:t>
+            </w:r>
+            <w:proofErr w:type="spellEnd"/>
+            <w:r>
+              <w:rPr>
+                <w:rFonts w:ascii="宋体" w:hAnsi="宋体" w:cs="宋体"/>
+                <w:noProof w:val="0"/>
+                <w:kern w:val="0"/>
+                <w:szCs w:val="24"/>
+              </w:rPr>
+              <w:t xml:space="preserve"> the DTM to forget about any outstanding DMI transactions. In general this should only</w:t>
             </w:r>
             <w:r>
               <w:rPr>
@@ -15632,6 +15651,7 @@
                 <w:szCs w:val="24"/>
               </w:rPr>
             </w:pPr>
+            <w:proofErr w:type="spellStart"/>
             <w:r>
               <w:rPr>
                 <w:rFonts w:ascii="宋体" w:hAnsi="宋体" w:cs="宋体"/>
@@ -15639,7 +15659,17 @@
                 <w:kern w:val="0"/>
                 <w:szCs w:val="24"/>
               </w:rPr>
-              <w:t xml:space="preserve">dmireset </w:t>
+              <w:t>dmireset</w:t>
+            </w:r>
+            <w:proofErr w:type="spellEnd"/>
+            <w:r>
+              <w:rPr>
+                <w:rFonts w:ascii="宋体" w:hAnsi="宋体" w:cs="宋体"/>
+                <w:noProof w:val="0"/>
+                <w:kern w:val="0"/>
+                <w:szCs w:val="24"/>
+              </w:rPr>
+              <w:t xml:space="preserve"> </w:t>
             </w:r>
           </w:p>
         </w:tc>
@@ -15806,6 +15836,7 @@
                 <w:kern w:val="0"/>
                 <w:szCs w:val="24"/>
               </w:rPr>
+              <w:lastRenderedPageBreak/>
               <w:t xml:space="preserve">idle </w:t>
             </w:r>
           </w:p>
@@ -15860,8 +15891,9 @@
                 <w:kern w:val="0"/>
                 <w:szCs w:val="24"/>
               </w:rPr>
-              <w:t xml:space="preserve">number of cycles a debugger should spend in RunTest/Idle after </w:t>
-            </w:r>
+              <w:t xml:space="preserve">number of cycles a debugger should spend in </w:t>
+            </w:r>
+            <w:proofErr w:type="spellStart"/>
             <w:r>
               <w:rPr>
                 <w:rFonts w:ascii="宋体" w:hAnsi="宋体" w:cs="宋体"/>
@@ -15869,9 +15901,9 @@
                 <w:kern w:val="0"/>
                 <w:szCs w:val="24"/>
               </w:rPr>
-              <w:lastRenderedPageBreak/>
-              <w:t>every DMI scan to avoid a ‘busy’</w:t>
-            </w:r>
+              <w:t>RunTest</w:t>
+            </w:r>
+            <w:proofErr w:type="spellEnd"/>
             <w:r>
               <w:rPr>
                 <w:rFonts w:ascii="宋体" w:hAnsi="宋体" w:cs="宋体"/>
@@ -15879,7 +15911,7 @@
                 <w:kern w:val="0"/>
                 <w:szCs w:val="24"/>
               </w:rPr>
-              <w:t xml:space="preserve"> </w:t>
+              <w:t>/Idle after every DMI scan to avoid a ‘busy’</w:t>
             </w:r>
             <w:r>
               <w:rPr>
@@ -15888,7 +15920,7 @@
                 <w:kern w:val="0"/>
                 <w:szCs w:val="24"/>
               </w:rPr>
-              <w:t>return code (dmistat of 3). A debugger must still</w:t>
+              <w:t xml:space="preserve"> </w:t>
             </w:r>
             <w:r>
               <w:rPr>
@@ -15897,8 +15929,9 @@
                 <w:kern w:val="0"/>
                 <w:szCs w:val="24"/>
               </w:rPr>
-              <w:t xml:space="preserve"> </w:t>
-            </w:r>
+              <w:t>return code (</w:t>
+            </w:r>
+            <w:proofErr w:type="spellStart"/>
             <w:r>
               <w:rPr>
                 <w:rFonts w:ascii="宋体" w:hAnsi="宋体" w:cs="宋体"/>
@@ -15906,7 +15939,55 @@
                 <w:kern w:val="0"/>
                 <w:szCs w:val="24"/>
               </w:rPr>
-              <w:t>check dmistat when necessary.</w:t>
+              <w:t>dmistat</w:t>
+            </w:r>
+            <w:proofErr w:type="spellEnd"/>
+            <w:r>
+              <w:rPr>
+                <w:rFonts w:ascii="宋体" w:hAnsi="宋体" w:cs="宋体"/>
+                <w:noProof w:val="0"/>
+                <w:kern w:val="0"/>
+                <w:szCs w:val="24"/>
+              </w:rPr>
+              <w:t xml:space="preserve"> of 3). A debugger must still</w:t>
+            </w:r>
+            <w:r>
+              <w:rPr>
+                <w:rFonts w:ascii="宋体" w:hAnsi="宋体" w:cs="宋体"/>
+                <w:noProof w:val="0"/>
+                <w:kern w:val="0"/>
+                <w:szCs w:val="24"/>
+              </w:rPr>
+              <w:t xml:space="preserve"> </w:t>
+            </w:r>
+            <w:r>
+              <w:rPr>
+                <w:rFonts w:ascii="宋体" w:hAnsi="宋体" w:cs="宋体"/>
+                <w:noProof w:val="0"/>
+                <w:kern w:val="0"/>
+                <w:szCs w:val="24"/>
+              </w:rPr>
+              <w:t xml:space="preserve">check </w:t>
+            </w:r>
+            <w:proofErr w:type="spellStart"/>
+            <w:r>
+              <w:rPr>
+                <w:rFonts w:ascii="宋体" w:hAnsi="宋体" w:cs="宋体"/>
+                <w:noProof w:val="0"/>
+                <w:kern w:val="0"/>
+                <w:szCs w:val="24"/>
+              </w:rPr>
+              <w:t>dmistat</w:t>
+            </w:r>
+            <w:proofErr w:type="spellEnd"/>
+            <w:r>
+              <w:rPr>
+                <w:rFonts w:ascii="宋体" w:hAnsi="宋体" w:cs="宋体"/>
+                <w:noProof w:val="0"/>
+                <w:kern w:val="0"/>
+                <w:szCs w:val="24"/>
+              </w:rPr>
+              <w:t xml:space="preserve"> when necessary.</w:t>
             </w:r>
           </w:p>
           <w:p>
@@ -16065,7 +16146,6 @@
                 <w:kern w:val="0"/>
                 <w:szCs w:val="24"/>
               </w:rPr>
-              <w:lastRenderedPageBreak/>
               <w:t xml:space="preserve">R </w:t>
             </w:r>
           </w:p>
@@ -16135,6 +16215,7 @@
                 <w:szCs w:val="24"/>
               </w:rPr>
             </w:pPr>
+            <w:proofErr w:type="spellStart"/>
             <w:r>
               <w:rPr>
                 <w:rFonts w:ascii="宋体" w:hAnsi="宋体" w:cs="宋体"/>
@@ -16142,7 +16223,17 @@
                 <w:kern w:val="0"/>
                 <w:szCs w:val="24"/>
               </w:rPr>
-              <w:t xml:space="preserve">dmistat </w:t>
+              <w:t>dmistat</w:t>
+            </w:r>
+            <w:proofErr w:type="spellEnd"/>
+            <w:r>
+              <w:rPr>
+                <w:rFonts w:ascii="宋体" w:hAnsi="宋体" w:cs="宋体"/>
+                <w:noProof w:val="0"/>
+                <w:kern w:val="0"/>
+                <w:szCs w:val="24"/>
+              </w:rPr>
+              <w:t xml:space="preserve"> </w:t>
             </w:r>
           </w:p>
         </w:tc>
@@ -16349,6 +16440,7 @@
                 <w:szCs w:val="24"/>
               </w:rPr>
             </w:pPr>
+            <w:proofErr w:type="spellStart"/>
             <w:r>
               <w:rPr>
                 <w:rFonts w:ascii="宋体" w:hAnsi="宋体" w:cs="宋体"/>
@@ -16356,7 +16448,17 @@
                 <w:kern w:val="0"/>
                 <w:szCs w:val="24"/>
               </w:rPr>
-              <w:t xml:space="preserve">abits </w:t>
+              <w:t>abits</w:t>
+            </w:r>
+            <w:proofErr w:type="spellEnd"/>
+            <w:r>
+              <w:rPr>
+                <w:rFonts w:ascii="宋体" w:hAnsi="宋体" w:cs="宋体"/>
+                <w:noProof w:val="0"/>
+                <w:kern w:val="0"/>
+                <w:szCs w:val="24"/>
+              </w:rPr>
+              <w:t xml:space="preserve"> </w:t>
             </w:r>
           </w:p>
         </w:tc>
@@ -16391,7 +16493,27 @@
                 <w:kern w:val="0"/>
                 <w:szCs w:val="24"/>
               </w:rPr>
-              <w:t xml:space="preserve">The size of address in dmi. </w:t>
+              <w:t xml:space="preserve">The size of address in </w:t>
+            </w:r>
+            <w:proofErr w:type="spellStart"/>
+            <w:r>
+              <w:rPr>
+                <w:rFonts w:ascii="宋体" w:hAnsi="宋体" w:cs="宋体"/>
+                <w:noProof w:val="0"/>
+                <w:kern w:val="0"/>
+                <w:szCs w:val="24"/>
+              </w:rPr>
+              <w:t>dmi</w:t>
+            </w:r>
+            <w:proofErr w:type="spellEnd"/>
+            <w:r>
+              <w:rPr>
+                <w:rFonts w:ascii="宋体" w:hAnsi="宋体" w:cs="宋体"/>
+                <w:noProof w:val="0"/>
+                <w:kern w:val="0"/>
+                <w:szCs w:val="24"/>
+              </w:rPr>
+              <w:t xml:space="preserve">. </w:t>
             </w:r>
           </w:p>
         </w:tc>
@@ -17199,6 +17321,7 @@
                 <w:kern w:val="0"/>
                 <w:szCs w:val="24"/>
               </w:rPr>
+              <w:lastRenderedPageBreak/>
               <w:t xml:space="preserve">address </w:t>
             </w:r>
           </w:p>
@@ -17366,7 +17489,6 @@
                 <w:kern w:val="0"/>
                 <w:szCs w:val="24"/>
               </w:rPr>
-              <w:lastRenderedPageBreak/>
               <w:t xml:space="preserve">data </w:t>
             </w:r>
           </w:p>
@@ -17614,22 +17736,19 @@
                 <w:szCs w:val="24"/>
               </w:rPr>
               <w:br/>
-              <w:t>0: Ignore data and address. (nop)</w:t>
-            </w:r>
-          </w:p>
-          <w:p>
-            <w:pPr>
-              <w:widowControl/>
-              <w:spacing w:line="240" w:lineRule="auto"/>
-              <w:ind w:firstLineChars="0" w:firstLine="0"/>
-              <w:jc w:val="left"/>
+              <w:t>0: Ignore data and address. (</w:t>
+            </w:r>
+            <w:proofErr w:type="spellStart"/>
+            <w:r>
               <w:rPr>
                 <w:rFonts w:ascii="宋体" w:hAnsi="宋体" w:cs="宋体"/>
                 <w:noProof w:val="0"/>
                 <w:kern w:val="0"/>
                 <w:szCs w:val="24"/>
               </w:rPr>
-            </w:pPr>
+              <w:t>nop</w:t>
+            </w:r>
+            <w:proofErr w:type="spellEnd"/>
             <w:r>
               <w:rPr>
                 <w:rFonts w:ascii="宋体" w:hAnsi="宋体" w:cs="宋体"/>
@@ -17637,18 +17756,22 @@
                 <w:kern w:val="0"/>
                 <w:szCs w:val="24"/>
               </w:rPr>
-              <w:t>Don’t send anything over the DMI during</w:t>
-            </w:r>
-            <w:r>
+              <w:t>)</w:t>
+            </w:r>
+          </w:p>
+          <w:p>
+            <w:pPr>
+              <w:widowControl/>
+              <w:spacing w:line="240" w:lineRule="auto"/>
+              <w:ind w:firstLineChars="0" w:firstLine="0"/>
+              <w:jc w:val="left"/>
               <w:rPr>
                 <w:rFonts w:ascii="宋体" w:hAnsi="宋体" w:cs="宋体"/>
                 <w:noProof w:val="0"/>
                 <w:kern w:val="0"/>
                 <w:szCs w:val="24"/>
               </w:rPr>
-              <w:br/>
-              <w:t>Update-DR. This operation should never result in</w:t>
-            </w:r>
+            </w:pPr>
             <w:r>
               <w:rPr>
                 <w:rFonts w:ascii="宋体" w:hAnsi="宋体" w:cs="宋体"/>
@@ -17656,7 +17779,7 @@
                 <w:kern w:val="0"/>
                 <w:szCs w:val="24"/>
               </w:rPr>
-              <w:t xml:space="preserve"> </w:t>
+              <w:t>Don’t send anything over the DMI during</w:t>
             </w:r>
             <w:r>
               <w:rPr>
@@ -17665,7 +17788,8 @@
                 <w:kern w:val="0"/>
                 <w:szCs w:val="24"/>
               </w:rPr>
-              <w:t>a busy or error response. The address and data</w:t>
+              <w:br/>
+              <w:t>Update-DR. This operation should never result in</w:t>
             </w:r>
             <w:r>
               <w:rPr>
@@ -17683,7 +17807,7 @@
                 <w:kern w:val="0"/>
                 <w:szCs w:val="24"/>
               </w:rPr>
-              <w:t>reported in the following Capture-DR are unde</w:t>
+              <w:t>a busy or error response. The address and data</w:t>
             </w:r>
             <w:r>
               <w:rPr>
@@ -17701,22 +17825,19 @@
                 <w:kern w:val="0"/>
                 <w:szCs w:val="24"/>
               </w:rPr>
-              <w:t>fined.</w:t>
-            </w:r>
-          </w:p>
-          <w:p>
-            <w:pPr>
-              <w:widowControl/>
-              <w:spacing w:line="240" w:lineRule="auto"/>
-              <w:ind w:firstLineChars="0" w:firstLine="0"/>
-              <w:jc w:val="left"/>
+              <w:t xml:space="preserve">reported in the following Capture-DR are </w:t>
+            </w:r>
+            <w:proofErr w:type="spellStart"/>
+            <w:r>
               <w:rPr>
                 <w:rFonts w:ascii="宋体" w:hAnsi="宋体" w:cs="宋体"/>
                 <w:noProof w:val="0"/>
                 <w:kern w:val="0"/>
                 <w:szCs w:val="24"/>
               </w:rPr>
-            </w:pPr>
+              <w:t>unde</w:t>
+            </w:r>
+            <w:proofErr w:type="spellEnd"/>
             <w:r>
               <w:rPr>
                 <w:rFonts w:ascii="宋体" w:hAnsi="宋体" w:cs="宋体"/>
@@ -17724,54 +17845,54 @@
                 <w:kern w:val="0"/>
                 <w:szCs w:val="24"/>
               </w:rPr>
-              <w:t>1: Read from address. (read)</w:t>
-            </w:r>
-          </w:p>
-          <w:p>
-            <w:pPr>
-              <w:widowControl/>
-              <w:spacing w:line="240" w:lineRule="auto"/>
-              <w:ind w:firstLineChars="0" w:firstLine="0"/>
-              <w:jc w:val="left"/>
+              <w:t xml:space="preserve"> </w:t>
+            </w:r>
+            <w:r>
               <w:rPr>
                 <w:rFonts w:ascii="宋体" w:hAnsi="宋体" w:cs="宋体"/>
                 <w:noProof w:val="0"/>
                 <w:kern w:val="0"/>
                 <w:szCs w:val="24"/>
               </w:rPr>
-            </w:pPr>
-            <w:r>
+              <w:t>fined.</w:t>
+            </w:r>
+          </w:p>
+          <w:p>
+            <w:pPr>
+              <w:widowControl/>
+              <w:spacing w:line="240" w:lineRule="auto"/>
+              <w:ind w:firstLineChars="0" w:firstLine="0"/>
+              <w:jc w:val="left"/>
               <w:rPr>
                 <w:rFonts w:ascii="宋体" w:hAnsi="宋体" w:cs="宋体"/>
                 <w:noProof w:val="0"/>
                 <w:kern w:val="0"/>
                 <w:szCs w:val="24"/>
               </w:rPr>
-              <w:t>2: Write data to address. (write)</w:t>
-            </w:r>
-          </w:p>
-          <w:p>
-            <w:pPr>
-              <w:widowControl/>
-              <w:spacing w:line="240" w:lineRule="auto"/>
-              <w:ind w:firstLineChars="0" w:firstLine="0"/>
-              <w:jc w:val="left"/>
+            </w:pPr>
+            <w:r>
               <w:rPr>
                 <w:rFonts w:ascii="宋体" w:hAnsi="宋体" w:cs="宋体"/>
                 <w:noProof w:val="0"/>
                 <w:kern w:val="0"/>
                 <w:szCs w:val="24"/>
               </w:rPr>
-            </w:pPr>
-            <w:r>
+              <w:t>1: Read from address. (read)</w:t>
+            </w:r>
+          </w:p>
+          <w:p>
+            <w:pPr>
+              <w:widowControl/>
+              <w:spacing w:line="240" w:lineRule="auto"/>
+              <w:ind w:firstLineChars="0" w:firstLine="0"/>
+              <w:jc w:val="left"/>
               <w:rPr>
                 <w:rFonts w:ascii="宋体" w:hAnsi="宋体" w:cs="宋体"/>
                 <w:noProof w:val="0"/>
                 <w:kern w:val="0"/>
                 <w:szCs w:val="24"/>
               </w:rPr>
-              <w:t>3: Reserved.</w:t>
-            </w:r>
+            </w:pPr>
             <w:r>
               <w:rPr>
                 <w:rFonts w:ascii="宋体" w:hAnsi="宋体" w:cs="宋体"/>
@@ -17779,6 +17900,38 @@
                 <w:kern w:val="0"/>
                 <w:szCs w:val="24"/>
               </w:rPr>
+              <w:t>2: Write data to address. (write)</w:t>
+            </w:r>
+          </w:p>
+          <w:p>
+            <w:pPr>
+              <w:widowControl/>
+              <w:spacing w:line="240" w:lineRule="auto"/>
+              <w:ind w:firstLineChars="0" w:firstLine="0"/>
+              <w:jc w:val="left"/>
+              <w:rPr>
+                <w:rFonts w:ascii="宋体" w:hAnsi="宋体" w:cs="宋体"/>
+                <w:noProof w:val="0"/>
+                <w:kern w:val="0"/>
+                <w:szCs w:val="24"/>
+              </w:rPr>
+            </w:pPr>
+            <w:r>
+              <w:rPr>
+                <w:rFonts w:ascii="宋体" w:hAnsi="宋体" w:cs="宋体"/>
+                <w:noProof w:val="0"/>
+                <w:kern w:val="0"/>
+                <w:szCs w:val="24"/>
+              </w:rPr>
+              <w:t>3: Reserved.</w:t>
+            </w:r>
+            <w:r>
+              <w:rPr>
+                <w:rFonts w:ascii="宋体" w:hAnsi="宋体" w:cs="宋体"/>
+                <w:noProof w:val="0"/>
+                <w:kern w:val="0"/>
+                <w:szCs w:val="24"/>
+              </w:rPr>
               <w:br/>
               <w:t>When the debugger reads this field, it means the</w:t>
             </w:r>
@@ -17885,8 +18038,9 @@
                 <w:kern w:val="0"/>
                 <w:szCs w:val="24"/>
               </w:rPr>
-              <w:t>into dmi in this access will be ignored. This status</w:t>
-            </w:r>
+              <w:t xml:space="preserve">into </w:t>
+            </w:r>
+            <w:proofErr w:type="spellStart"/>
             <w:r>
               <w:rPr>
                 <w:rFonts w:ascii="宋体" w:hAnsi="宋体" w:cs="宋体"/>
@@ -17894,8 +18048,9 @@
                 <w:kern w:val="0"/>
                 <w:szCs w:val="24"/>
               </w:rPr>
-              <w:t xml:space="preserve"> </w:t>
-            </w:r>
+              <w:t>dmi</w:t>
+            </w:r>
+            <w:proofErr w:type="spellEnd"/>
             <w:r>
               <w:rPr>
                 <w:rFonts w:ascii="宋体" w:hAnsi="宋体" w:cs="宋体"/>
@@ -17903,7 +18058,7 @@
                 <w:kern w:val="0"/>
                 <w:szCs w:val="24"/>
               </w:rPr>
-              <w:t>is sticky and can be cleared by writing dmireset in</w:t>
+              <w:t xml:space="preserve"> in this access will be ignored. This status</w:t>
             </w:r>
             <w:r>
               <w:rPr>
@@ -17921,8 +18076,9 @@
                 <w:kern w:val="0"/>
                 <w:szCs w:val="24"/>
               </w:rPr>
-              <w:t>dtmcs.</w:t>
-            </w:r>
+              <w:t xml:space="preserve">is sticky and can be cleared by writing </w:t>
+            </w:r>
+            <w:proofErr w:type="spellStart"/>
             <w:r>
               <w:rPr>
                 <w:rFonts w:ascii="宋体" w:hAnsi="宋体" w:cs="宋体"/>
@@ -17930,8 +18086,9 @@
                 <w:kern w:val="0"/>
                 <w:szCs w:val="24"/>
               </w:rPr>
-              <w:t xml:space="preserve"> </w:t>
-            </w:r>
+              <w:t>dmireset</w:t>
+            </w:r>
+            <w:proofErr w:type="spellEnd"/>
             <w:r>
               <w:rPr>
                 <w:rFonts w:ascii="宋体" w:hAnsi="宋体" w:cs="宋体"/>
@@ -17939,7 +18096,7 @@
                 <w:kern w:val="0"/>
                 <w:szCs w:val="24"/>
               </w:rPr>
-              <w:t>This indicates that the DM itself responded with</w:t>
+              <w:t xml:space="preserve"> in</w:t>
             </w:r>
             <w:r>
               <w:rPr>
@@ -17950,6 +18107,7 @@
               </w:rPr>
               <w:t xml:space="preserve"> </w:t>
             </w:r>
+            <w:proofErr w:type="spellStart"/>
             <w:r>
               <w:rPr>
                 <w:rFonts w:ascii="宋体" w:hAnsi="宋体" w:cs="宋体"/>
@@ -17957,8 +18115,9 @@
                 <w:kern w:val="0"/>
                 <w:szCs w:val="24"/>
               </w:rPr>
-              <w:t>an error. There are no specified cases in which</w:t>
-            </w:r>
+              <w:t>dtmcs</w:t>
+            </w:r>
+            <w:proofErr w:type="spellEnd"/>
             <w:r>
               <w:rPr>
                 <w:rFonts w:ascii="宋体" w:hAnsi="宋体" w:cs="宋体"/>
@@ -17966,7 +18125,7 @@
                 <w:kern w:val="0"/>
                 <w:szCs w:val="24"/>
               </w:rPr>
-              <w:t xml:space="preserve"> </w:t>
+              <w:t>.</w:t>
             </w:r>
             <w:r>
               <w:rPr>
@@ -17975,7 +18134,7 @@
                 <w:kern w:val="0"/>
                 <w:szCs w:val="24"/>
               </w:rPr>
-              <w:t>the DM would respond with an error, and DMI is</w:t>
+              <w:t xml:space="preserve"> </w:t>
             </w:r>
             <w:r>
               <w:rPr>
@@ -17984,7 +18143,7 @@
                 <w:kern w:val="0"/>
                 <w:szCs w:val="24"/>
               </w:rPr>
-              <w:t xml:space="preserve"> </w:t>
+              <w:t>This indicates that the DM itself responded with</w:t>
             </w:r>
             <w:r>
               <w:rPr>
@@ -17993,22 +18152,17 @@
                 <w:kern w:val="0"/>
                 <w:szCs w:val="24"/>
               </w:rPr>
-              <w:t>not required to support returning errors.</w:t>
-            </w:r>
-          </w:p>
-          <w:p>
-            <w:pPr>
-              <w:widowControl/>
-              <w:spacing w:line="240" w:lineRule="auto"/>
-              <w:ind w:firstLineChars="0" w:firstLine="0"/>
-              <w:jc w:val="left"/>
+              <w:t xml:space="preserve"> </w:t>
+            </w:r>
+            <w:r>
               <w:rPr>
                 <w:rFonts w:ascii="宋体" w:hAnsi="宋体" w:cs="宋体"/>
                 <w:noProof w:val="0"/>
                 <w:kern w:val="0"/>
                 <w:szCs w:val="24"/>
               </w:rPr>
-            </w:pPr>
+              <w:t>an error. There are no specified cases in which</w:t>
+            </w:r>
             <w:r>
               <w:rPr>
                 <w:rFonts w:ascii="宋体" w:hAnsi="宋体" w:cs="宋体"/>
@@ -18016,7 +18170,7 @@
                 <w:kern w:val="0"/>
                 <w:szCs w:val="24"/>
               </w:rPr>
-              <w:t>3: An operation was attempted while a DMI request is still in progress. The data scanned into</w:t>
+              <w:t xml:space="preserve"> </w:t>
             </w:r>
             <w:r>
               <w:rPr>
@@ -18025,7 +18179,7 @@
                 <w:kern w:val="0"/>
                 <w:szCs w:val="24"/>
               </w:rPr>
-              <w:t xml:space="preserve"> </w:t>
+              <w:t>the DM would respond with an error, and DMI is</w:t>
             </w:r>
             <w:r>
               <w:rPr>
@@ -18034,7 +18188,7 @@
                 <w:kern w:val="0"/>
                 <w:szCs w:val="24"/>
               </w:rPr>
-              <w:t>dmi in this access will be ignored. This status is</w:t>
+              <w:t xml:space="preserve"> </w:t>
             </w:r>
             <w:r>
               <w:rPr>
@@ -18043,17 +18197,22 @@
                 <w:kern w:val="0"/>
                 <w:szCs w:val="24"/>
               </w:rPr>
-              <w:t xml:space="preserve"> </w:t>
-            </w:r>
-            <w:r>
+              <w:t>not required to support returning errors.</w:t>
+            </w:r>
+          </w:p>
+          <w:p>
+            <w:pPr>
+              <w:widowControl/>
+              <w:spacing w:line="240" w:lineRule="auto"/>
+              <w:ind w:firstLineChars="0" w:firstLine="0"/>
+              <w:jc w:val="left"/>
               <w:rPr>
                 <w:rFonts w:ascii="宋体" w:hAnsi="宋体" w:cs="宋体"/>
                 <w:noProof w:val="0"/>
                 <w:kern w:val="0"/>
                 <w:szCs w:val="24"/>
               </w:rPr>
-              <w:t>sticky and can be cleared by writing dmireset in</w:t>
-            </w:r>
+            </w:pPr>
             <w:r>
               <w:rPr>
                 <w:rFonts w:ascii="宋体" w:hAnsi="宋体" w:cs="宋体"/>
@@ -18061,7 +18220,7 @@
                 <w:kern w:val="0"/>
                 <w:szCs w:val="24"/>
               </w:rPr>
-              <w:t xml:space="preserve"> </w:t>
+              <w:t>3: An operation was attempted while a DMI request is still in progress. The data scanned into</w:t>
             </w:r>
             <w:r>
               <w:rPr>
@@ -18070,7 +18229,94 @@
                 <w:kern w:val="0"/>
                 <w:szCs w:val="24"/>
               </w:rPr>
-              <w:t>dtmcs. If a debugger sees this status, it needs to</w:t>
+              <w:t xml:space="preserve"> </w:t>
+            </w:r>
+            <w:proofErr w:type="spellStart"/>
+            <w:r>
+              <w:rPr>
+                <w:rFonts w:ascii="宋体" w:hAnsi="宋体" w:cs="宋体"/>
+                <w:noProof w:val="0"/>
+                <w:kern w:val="0"/>
+                <w:szCs w:val="24"/>
+              </w:rPr>
+              <w:t>dmi</w:t>
+            </w:r>
+            <w:proofErr w:type="spellEnd"/>
+            <w:r>
+              <w:rPr>
+                <w:rFonts w:ascii="宋体" w:hAnsi="宋体" w:cs="宋体"/>
+                <w:noProof w:val="0"/>
+                <w:kern w:val="0"/>
+                <w:szCs w:val="24"/>
+              </w:rPr>
+              <w:t xml:space="preserve"> in this access will be ignored. This status is</w:t>
+            </w:r>
+            <w:r>
+              <w:rPr>
+                <w:rFonts w:ascii="宋体" w:hAnsi="宋体" w:cs="宋体"/>
+                <w:noProof w:val="0"/>
+                <w:kern w:val="0"/>
+                <w:szCs w:val="24"/>
+              </w:rPr>
+              <w:t xml:space="preserve"> </w:t>
+            </w:r>
+            <w:r>
+              <w:rPr>
+                <w:rFonts w:ascii="宋体" w:hAnsi="宋体" w:cs="宋体"/>
+                <w:noProof w:val="0"/>
+                <w:kern w:val="0"/>
+                <w:szCs w:val="24"/>
+              </w:rPr>
+              <w:t xml:space="preserve">sticky and can be cleared by writing </w:t>
+            </w:r>
+            <w:proofErr w:type="spellStart"/>
+            <w:r>
+              <w:rPr>
+                <w:rFonts w:ascii="宋体" w:hAnsi="宋体" w:cs="宋体"/>
+                <w:noProof w:val="0"/>
+                <w:kern w:val="0"/>
+                <w:szCs w:val="24"/>
+              </w:rPr>
+              <w:t>dmireset</w:t>
+            </w:r>
+            <w:proofErr w:type="spellEnd"/>
+            <w:r>
+              <w:rPr>
+                <w:rFonts w:ascii="宋体" w:hAnsi="宋体" w:cs="宋体"/>
+                <w:noProof w:val="0"/>
+                <w:kern w:val="0"/>
+                <w:szCs w:val="24"/>
+              </w:rPr>
+              <w:t xml:space="preserve"> in</w:t>
+            </w:r>
+            <w:r>
+              <w:rPr>
+                <w:rFonts w:ascii="宋体" w:hAnsi="宋体" w:cs="宋体"/>
+                <w:noProof w:val="0"/>
+                <w:kern w:val="0"/>
+                <w:szCs w:val="24"/>
+              </w:rPr>
+              <w:t xml:space="preserve"> </w:t>
+            </w:r>
+            <w:proofErr w:type="spellStart"/>
+            <w:r>
+              <w:rPr>
+                <w:rFonts w:ascii="宋体" w:hAnsi="宋体" w:cs="宋体"/>
+                <w:noProof w:val="0"/>
+                <w:kern w:val="0"/>
+                <w:szCs w:val="24"/>
+              </w:rPr>
+              <w:t>dtmcs</w:t>
+            </w:r>
+            <w:proofErr w:type="spellEnd"/>
+            <w:r>
+              <w:rPr>
+                <w:rFonts w:ascii="宋体" w:hAnsi="宋体" w:cs="宋体"/>
+                <w:noProof w:val="0"/>
+                <w:kern w:val="0"/>
+                <w:szCs w:val="24"/>
+              </w:rPr>
+              <w:t>. If a debugger sees this status, it needs to</w:t>
             </w:r>
             <w:r>
               <w:rPr>
@@ -18409,7 +18655,7 @@
           <v:shape id="_x0000_i1033" type="#_x0000_t75" style="width:283pt;height:394.65pt" o:ole="">
             <v:imagedata r:id="rId27" o:title=""/>
           </v:shape>
-          <o:OLEObject Type="Embed" ProgID="Visio.Drawing.11" ShapeID="_x0000_i1033" DrawAspect="Content" ObjectID="_1687690135" r:id="rId28"/>
+          <o:OLEObject Type="Embed" ProgID="Visio.Drawing.11" ShapeID="_x0000_i1033" DrawAspect="Content" ObjectID="_1690093050" r:id="rId28"/>
         </w:object>
       </w:r>
     </w:p>
@@ -18694,7 +18940,13 @@
         <w:rPr>
           <w:rFonts w:hint="eastAsia"/>
         </w:rPr>
-        <w:t>。存</w:t>
+        <w:t>。</w:t>
+      </w:r>
+      <w:r>
+        <w:rPr>
+          <w:rFonts w:hint="eastAsia"/>
+        </w:rPr>
+        <w:t>纯</w:t>
       </w:r>
       <w:r>
         <w:rPr>
@@ -18902,7 +19154,19 @@
         <w:rPr>
           <w:rFonts w:hint="eastAsia"/>
         </w:rPr>
-        <w:t>目录下是公共资源与工作组件。</w:t>
+        <w:t>目录下是公共资源与</w:t>
+      </w:r>
+      <w:r>
+        <w:rPr>
+          <w:rFonts w:hint="eastAsia"/>
+        </w:rPr>
+        <w:t>公共</w:t>
+      </w:r>
+      <w:r>
+        <w:rPr>
+          <w:rFonts w:hint="eastAsia"/>
+        </w:rPr>
+        <w:t>组件。</w:t>
       </w:r>
       <w:r>
         <w:rPr>
@@ -18917,7 +19181,19 @@
         <w:rPr>
           <w:rFonts w:hint="eastAsia"/>
         </w:rPr>
-        <w:t>目录下是各种仿真组件，例如以太网</w:t>
+        <w:t>目录下是各种</w:t>
+      </w:r>
+      <w:r>
+        <w:rPr>
+          <w:rFonts w:hint="eastAsia"/>
+        </w:rPr>
+        <w:t>通用</w:t>
+      </w:r>
+      <w:r>
+        <w:rPr>
+          <w:rFonts w:hint="eastAsia"/>
+        </w:rPr>
+        <w:t>仿真组件，例如以太网</w:t>
       </w:r>
       <w:r>
         <w:rPr>
@@ -19347,10 +19623,7 @@
         <w:rPr>
           <w:rFonts w:hint="eastAsia"/>
         </w:rPr>
-        <w:t>r</w:t>
-      </w:r>
-      <w:r>
-        <w:t>iscv</w:t>
+        <w:t>RISC-V</w:t>
       </w:r>
       <w:r>
         <w:rPr>
@@ -19377,10 +19650,7 @@
         <w:rPr>
           <w:rFonts w:hint="eastAsia"/>
         </w:rPr>
-        <w:t>r</w:t>
-      </w:r>
-      <w:r>
-        <w:t>iscv</w:t>
+        <w:t>RISC-V</w:t>
       </w:r>
       <w:r>
         <w:rPr>
@@ -19623,10 +19893,7 @@
         <w:rPr>
           <w:rFonts w:hint="eastAsia"/>
         </w:rPr>
-        <w:t>r</w:t>
-      </w:r>
-      <w:r>
-        <w:t>iscv</w:t>
+        <w:t>RISC-V</w:t>
       </w:r>
       <w:r>
         <w:rPr>
@@ -20205,10 +20472,7 @@
         <w:rPr>
           <w:rFonts w:hint="eastAsia"/>
         </w:rPr>
-        <w:t>r</w:t>
-      </w:r>
-      <w:r>
-        <w:t>iscv</w:t>
+        <w:t>RISC-V</w:t>
       </w:r>
       <w:r>
         <w:rPr>
@@ -21183,7 +21447,7 @@
         <w:rPr>
           <w:rFonts w:hint="eastAsia"/>
         </w:rPr>
-        <w:t>riscv</w:t>
+        <w:t>RISC-V</w:t>
       </w:r>
       <w:r>
         <w:rPr>
@@ -21206,10 +21470,10 @@
         <w:rPr>
           <w:rFonts w:hint="eastAsia"/>
         </w:rPr>
-        <w:t>r</w:t>
-      </w:r>
-      <w:r>
-        <w:t>iscv gcc</w:t>
+        <w:t>RISC-V</w:t>
+      </w:r>
+      <w:r>
+        <w:t xml:space="preserve"> gcc</w:t>
       </w:r>
       <w:r>
         <w:rPr>
@@ -23140,6 +23404,23 @@
     </w:p>
     <w:p>
       <w:pPr>
+        <w:ind w:firstLine="480"/>
+        <w:rPr>
+          <w:rFonts w:hint="eastAsia"/>
+        </w:rPr>
+      </w:pPr>
+      <w:r>
+        <w:rPr>
+          <w:rFonts w:hint="eastAsia"/>
+        </w:rPr>
+        <w:t>待定</w:t>
+      </w:r>
+      <w:r>
+        <w:t>….</w:t>
+      </w:r>
+    </w:p>
+    <w:p>
+      <w:pPr>
         <w:pStyle w:val="1"/>
       </w:pPr>
       <w:r>
@@ -23292,10 +23573,7 @@
         <w:rPr>
           <w:rFonts w:hint="eastAsia"/>
         </w:rPr>
-        <w:t>r</w:t>
-      </w:r>
-      <w:r>
-        <w:t>iscv</w:t>
+        <w:t>RISC-V</w:t>
       </w:r>
       <w:r>
         <w:rPr>
@@ -23388,10 +23666,7 @@
         <w:rPr>
           <w:rFonts w:hint="eastAsia"/>
         </w:rPr>
-        <w:t>r</w:t>
-      </w:r>
-      <w:r>
-        <w:t>iscv</w:t>
+        <w:t>RISC-V</w:t>
       </w:r>
       <w:r>
         <w:rPr>
@@ -23523,6 +23798,7 @@
         <w:rPr>
           <w:rFonts w:hint="eastAsia"/>
         </w:rPr>
+        <w:lastRenderedPageBreak/>
         <w:t>R</w:t>
       </w:r>
       <w:r>
@@ -23628,7 +23904,6 @@
         <w:rPr>
           <w:rFonts w:hint="eastAsia"/>
         </w:rPr>
-        <w:lastRenderedPageBreak/>
         <w:t>has</w:t>
       </w:r>
       <w:r>
@@ -23949,6 +24224,7 @@
         <w:ind w:firstLine="480"/>
       </w:pPr>
       <w:r>
+        <w:lastRenderedPageBreak/>
         <w:drawing>
           <wp:inline distT="0" distB="0" distL="0" distR="0" wp14:anchorId="7D8988D3" wp14:editId="20530A74">
             <wp:extent cx="5562886" cy="2889398"/>
@@ -24277,7 +24553,6 @@
         <w:rPr>
           <w:rFonts w:hint="eastAsia"/>
         </w:rPr>
-        <w:lastRenderedPageBreak/>
         <w:t>S</w:t>
       </w:r>
       <w:r>
@@ -24293,10 +24568,7 @@
         <w:rPr>
           <w:rFonts w:hint="eastAsia"/>
         </w:rPr>
-        <w:t>r</w:t>
-      </w:r>
-      <w:r>
-        <w:t>iscv</w:t>
+        <w:t>RISC-V</w:t>
       </w:r>
       <w:r>
         <w:rPr>
@@ -24611,6 +24883,7 @@
         <w:ind w:firstLineChars="0" w:firstLine="0"/>
       </w:pPr>
       <w:r>
+        <w:lastRenderedPageBreak/>
         <w:drawing>
           <wp:inline distT="0" distB="0" distL="0" distR="0" wp14:anchorId="44C9CEC0" wp14:editId="0D0D7D63">
             <wp:extent cx="2711589" cy="1651085"/>
@@ -24653,7 +24926,10 @@
         <w:pStyle w:val="3"/>
       </w:pPr>
       <w:r>
-        <w:t>riscv bootloader</w:t>
+        <w:t>RISC-V</w:t>
+      </w:r>
+      <w:r>
+        <w:t xml:space="preserve"> bootloader</w:t>
       </w:r>
       <w:r>
         <w:rPr>
@@ -24899,10 +25175,7 @@
         <w:rPr>
           <w:rFonts w:hint="eastAsia"/>
         </w:rPr>
-        <w:t>r</w:t>
-      </w:r>
-      <w:r>
-        <w:t>iscv</w:t>
+        <w:t>RISC-V</w:t>
       </w:r>
       <w:r>
         <w:rPr>
@@ -25328,80 +25601,80 @@
         <w:rPr>
           <w:rFonts w:hint="eastAsia"/>
         </w:rPr>
+        <w:t>S</w:t>
+      </w:r>
+      <w:r>
+        <w:t>PI flash</w:t>
+      </w:r>
+      <w:r>
+        <w:rPr>
+          <w:rFonts w:hint="eastAsia"/>
+        </w:rPr>
+        <w:t>模块程序烧写</w:t>
+      </w:r>
+    </w:p>
+    <w:p>
+      <w:pPr>
+        <w:ind w:firstLineChars="0" w:firstLine="0"/>
+      </w:pPr>
+      <w:r>
+        <w:rPr>
+          <w:rFonts w:hint="eastAsia"/>
+        </w:rPr>
+        <w:t>h</w:t>
+      </w:r>
+      <w:r>
+        <w:t>ost</w:t>
+      </w:r>
+      <w:r>
+        <w:rPr>
+          <w:rFonts w:hint="eastAsia"/>
+        </w:rPr>
+        <w:t>主机程序跟</w:t>
+      </w:r>
+      <w:r>
+        <w:rPr>
+          <w:rFonts w:hint="eastAsia"/>
+        </w:rPr>
+        <w:t>a</w:t>
+      </w:r>
+      <w:r>
+        <w:t>rduino UNO</w:t>
+      </w:r>
+      <w:r>
+        <w:rPr>
+          <w:rFonts w:hint="eastAsia"/>
+        </w:rPr>
+        <w:t>连接成功之后会在</w:t>
+      </w:r>
+      <w:r>
+        <w:rPr>
+          <w:rFonts w:hint="eastAsia"/>
+        </w:rPr>
+        <w:t>c</w:t>
+      </w:r>
+      <w:r>
+        <w:t>md</w:t>
+      </w:r>
+      <w:r>
+        <w:rPr>
+          <w:rFonts w:hint="eastAsia"/>
+        </w:rPr>
+        <w:t>命令行终端显示如下信息</w:t>
+      </w:r>
+      <w:r>
+        <w:rPr>
+          <w:rFonts w:hint="eastAsia"/>
+        </w:rPr>
+        <w:t>:</w:t>
+      </w:r>
+    </w:p>
+    <w:p>
+      <w:pPr>
+        <w:ind w:firstLineChars="0" w:firstLine="0"/>
+      </w:pPr>
+      <w:r>
         <w:lastRenderedPageBreak/>
-        <w:t>S</w:t>
-      </w:r>
-      <w:r>
-        <w:t>PI flash</w:t>
-      </w:r>
-      <w:r>
-        <w:rPr>
-          <w:rFonts w:hint="eastAsia"/>
-        </w:rPr>
-        <w:t>模块程序烧写</w:t>
-      </w:r>
-    </w:p>
-    <w:p>
-      <w:pPr>
-        <w:ind w:firstLineChars="0" w:firstLine="0"/>
-      </w:pPr>
-      <w:r>
-        <w:rPr>
-          <w:rFonts w:hint="eastAsia"/>
-        </w:rPr>
-        <w:t>h</w:t>
-      </w:r>
-      <w:r>
-        <w:t>ost</w:t>
-      </w:r>
-      <w:r>
-        <w:rPr>
-          <w:rFonts w:hint="eastAsia"/>
-        </w:rPr>
-        <w:t>主机程序跟</w:t>
-      </w:r>
-      <w:r>
-        <w:rPr>
-          <w:rFonts w:hint="eastAsia"/>
-        </w:rPr>
-        <w:t>a</w:t>
-      </w:r>
-      <w:r>
-        <w:t>rduino UNO</w:t>
-      </w:r>
-      <w:r>
-        <w:rPr>
-          <w:rFonts w:hint="eastAsia"/>
-        </w:rPr>
-        <w:t>连接成功之后会在</w:t>
-      </w:r>
-      <w:r>
-        <w:rPr>
-          <w:rFonts w:hint="eastAsia"/>
-        </w:rPr>
-        <w:t>c</w:t>
-      </w:r>
-      <w:r>
-        <w:t>md</w:t>
-      </w:r>
-      <w:r>
-        <w:rPr>
-          <w:rFonts w:hint="eastAsia"/>
-        </w:rPr>
-        <w:t>命令行终端显示如下信息</w:t>
-      </w:r>
-      <w:r>
-        <w:rPr>
-          <w:rFonts w:hint="eastAsia"/>
-        </w:rPr>
-        <w:t>:</w:t>
-      </w:r>
-    </w:p>
-    <w:p>
-      <w:pPr>
-        <w:ind w:firstLineChars="0" w:firstLine="0"/>
-      </w:pPr>
-      <w:r>
         <w:drawing>
           <wp:inline distT="0" distB="0" distL="0" distR="0" wp14:anchorId="3F1A11D5" wp14:editId="09AF7A3B">
             <wp:extent cx="4493365" cy="2098363"/>
@@ -25712,7 +25985,6 @@
         <w:ind w:firstLineChars="0" w:firstLine="0"/>
       </w:pPr>
       <w:r>
-        <w:lastRenderedPageBreak/>
         <w:drawing>
           <wp:inline distT="0" distB="0" distL="0" distR="0" wp14:anchorId="50EA9CC0" wp14:editId="538C5B06">
             <wp:extent cx="4730993" cy="3010055"/>
@@ -25802,6 +26074,7 @@
         <w:ind w:firstLineChars="0" w:firstLine="0"/>
       </w:pPr>
       <w:r>
+        <w:lastRenderedPageBreak/>
         <w:drawing>
           <wp:inline distT="0" distB="0" distL="0" distR="0" wp14:anchorId="7E5871EA" wp14:editId="550368F3">
             <wp:extent cx="5688965" cy="2531110"/>
@@ -26032,7 +26305,6 @@
         <w:ind w:firstLineChars="0" w:firstLine="0"/>
       </w:pPr>
       <w:r>
-        <w:lastRenderedPageBreak/>
         <w:drawing>
           <wp:inline distT="0" distB="0" distL="0" distR="0" wp14:anchorId="582ABAE9" wp14:editId="22C833B9">
             <wp:extent cx="5688965" cy="1122045"/>
@@ -26315,6 +26587,7 @@
         <w:ind w:firstLineChars="0" w:firstLine="0"/>
       </w:pPr>
       <w:r>
+        <w:lastRenderedPageBreak/>
         <w:drawing>
           <wp:inline distT="0" distB="0" distL="0" distR="0" wp14:anchorId="5E3890F3" wp14:editId="0C077C8D">
             <wp:extent cx="5688965" cy="2488565"/>
@@ -26590,7 +26863,6 @@
         <w:rPr>
           <w:rFonts w:hint="eastAsia"/>
         </w:rPr>
-        <w:lastRenderedPageBreak/>
         <w:t>zqh</w:t>
       </w:r>
       <w:r>
@@ -26721,6 +26993,7 @@
         <w:ind w:firstLineChars="0" w:firstLine="0"/>
       </w:pPr>
       <w:r>
+        <w:lastRenderedPageBreak/>
         <w:drawing>
           <wp:inline distT="0" distB="0" distL="0" distR="0" wp14:anchorId="10DD4E7A" wp14:editId="3F285917">
             <wp:extent cx="1749425" cy="2124790"/>
@@ -26817,10 +27090,10 @@
         <w:rPr>
           <w:rFonts w:hint="eastAsia"/>
         </w:rPr>
-        <w:t>r</w:t>
-      </w:r>
-      <w:r>
-        <w:t>iscv core</w:t>
+        <w:t>RISC-V</w:t>
+      </w:r>
+      <w:r>
+        <w:t xml:space="preserve"> core</w:t>
       </w:r>
       <w:r>
         <w:rPr>
@@ -27300,7 +27573,6 @@
         <w:ind w:firstLineChars="0" w:firstLine="0"/>
       </w:pPr>
       <w:r>
-        <w:lastRenderedPageBreak/>
         <w:drawing>
           <wp:inline distT="0" distB="0" distL="0" distR="0" wp14:anchorId="090A25F5" wp14:editId="655EEE36">
             <wp:extent cx="5226319" cy="2248016"/>
@@ -27384,6 +27656,7 @@
         <w:ind w:firstLineChars="0" w:firstLine="0"/>
       </w:pPr>
       <w:r>
+        <w:lastRenderedPageBreak/>
         <w:drawing>
           <wp:inline distT="0" distB="0" distL="0" distR="0" wp14:anchorId="3B6B15F9" wp14:editId="383685E0">
             <wp:extent cx="5688965" cy="1216660"/>
@@ -27908,7 +28181,7 @@
 </file>
 
 <file path=word/endnotes.xml><?xml version="1.0" encoding="utf-8"?>
-<w:endnotes xmlns:wpc="http://schemas.microsoft.com/office/word/2010/wordprocessingCanvas" xmlns:cx="http://schemas.microsoft.com/office/drawing/2014/chartex" xmlns:cx1="http://schemas.microsoft.com/office/drawing/2015/9/8/chartex" xmlns:cx2="http://schemas.microsoft.com/office/drawing/2015/10/21/chartex" xmlns:cx3="http://schemas.microsoft.com/office/drawing/2016/5/9/chartex" xmlns:cx4="http://schemas.microsoft.com/office/drawing/2016/5/10/chartex" xmlns:cx5="http://schemas.microsoft.com/office/drawing/2016/5/11/chartex" xmlns:cx6="http://schemas.microsoft.com/office/drawing/2016/5/12/chartex" xmlns:cx7="http://schemas.microsoft.com/office/drawing/2016/5/13/chartex" xmlns:cx8="http://schemas.microsoft.com/office/drawing/2016/5/14/chartex" xmlns:mc="http://schemas.openxmlformats.org/markup-compatibility/2006" xmlns:aink="http://schemas.microsoft.com/office/drawing/2016/ink" xmlns:am3d="http://schemas.microsoft.com/office/drawing/2017/model3d" xmlns:o="urn:schemas-microsoft-com:office:office" xmlns:r="http://schemas.openxmlformats.org/officeDocument/2006/relationships" xmlns:m="http://schemas.openxmlformats.org/officeDocument/2006/math" xmlns:v="urn:schemas-microsoft-com:vml" xmlns:wp14="http://schemas.microsoft.com/office/word/2010/wordprocessingDrawing" xmlns:wp="http://schemas.openxmlformats.org/drawingml/2006/wordprocessingDrawing" xmlns:w10="urn:schemas-microsoft-com:office:word" xmlns:w="http://schemas.openxmlformats.org/wordprocessingml/2006/main" xmlns:w14="http://schemas.microsoft.com/office/word/2010/wordml" xmlns:w15="http://schemas.microsoft.com/office/word/2012/wordml" xmlns:w16cex="http://schemas.microsoft.com/office/word/2018/wordml/cex" xmlns:w16cid="http://schemas.microsoft.com/office/word/2016/wordml/cid" xmlns:w16="http://schemas.microsoft.com/office/word/2018/wordml" xmlns:w16se="http://schemas.microsoft.com/office/word/2015/wordml/symex" xmlns:wpg="http://schemas.microsoft.com/office/word/2010/wordprocessingGroup" xmlns:wpi="http://schemas.microsoft.com/office/word/2010/wordprocessingInk" xmlns:wne="http://schemas.microsoft.com/office/word/2006/wordml" xmlns:wps="http://schemas.microsoft.com/office/word/2010/wordprocessingShape" mc:Ignorable="w14 w15 w16se w16cid w16 w16cex wp14">
+<w:endnotes xmlns:wpc="http://schemas.microsoft.com/office/word/2010/wordprocessingCanvas" xmlns:cx="http://schemas.microsoft.com/office/drawing/2014/chartex" xmlns:cx1="http://schemas.microsoft.com/office/drawing/2015/9/8/chartex" xmlns:cx2="http://schemas.microsoft.com/office/drawing/2015/10/21/chartex" xmlns:cx3="http://schemas.microsoft.com/office/drawing/2016/5/9/chartex" xmlns:cx4="http://schemas.microsoft.com/office/drawing/2016/5/10/chartex" xmlns:cx5="http://schemas.microsoft.com/office/drawing/2016/5/11/chartex" xmlns:cx6="http://schemas.microsoft.com/office/drawing/2016/5/12/chartex" xmlns:cx7="http://schemas.microsoft.com/office/drawing/2016/5/13/chartex" xmlns:cx8="http://schemas.microsoft.com/office/drawing/2016/5/14/chartex" xmlns:mc="http://schemas.openxmlformats.org/markup-compatibility/2006" xmlns:aink="http://schemas.microsoft.com/office/drawing/2016/ink" xmlns:am3d="http://schemas.microsoft.com/office/drawing/2017/model3d" xmlns:o="urn:schemas-microsoft-com:office:office" xmlns:r="http://schemas.openxmlformats.org/officeDocument/2006/relationships" xmlns:m="http://schemas.openxmlformats.org/officeDocument/2006/math" xmlns:v="urn:schemas-microsoft-com:vml" xmlns:wp14="http://schemas.microsoft.com/office/word/2010/wordprocessingDrawing" xmlns:wp="http://schemas.openxmlformats.org/drawingml/2006/wordprocessingDrawing" xmlns:w10="urn:schemas-microsoft-com:office:word" xmlns:w="http://schemas.openxmlformats.org/wordprocessingml/2006/main" xmlns:w14="http://schemas.microsoft.com/office/word/2010/wordml" xmlns:w15="http://schemas.microsoft.com/office/word/2012/wordml" xmlns:w16cex="http://schemas.microsoft.com/office/word/2018/wordml/cex" xmlns:w16cid="http://schemas.microsoft.com/office/word/2016/wordml/cid" xmlns:w16="http://schemas.microsoft.com/office/word/2018/wordml" xmlns:w16sdtdh="http://schemas.microsoft.com/office/word/2020/wordml/sdtdatahash" xmlns:w16se="http://schemas.microsoft.com/office/word/2015/wordml/symex" xmlns:wpg="http://schemas.microsoft.com/office/word/2010/wordprocessingGroup" xmlns:wpi="http://schemas.microsoft.com/office/word/2010/wordprocessingInk" xmlns:wne="http://schemas.microsoft.com/office/word/2006/wordml" xmlns:wps="http://schemas.microsoft.com/office/word/2010/wordprocessingShape" mc:Ignorable="w14 w15 w16se w16cid w16 w16cex w16sdtdh wp14">
   <w:endnote w:type="separator" w:id="-1">
     <w:p>
       <w:pPr>
@@ -28003,7 +28276,7 @@
 </file>
 
 <file path=word/footer1.xml><?xml version="1.0" encoding="utf-8"?>
-<w:ftr xmlns:wpc="http://schemas.microsoft.com/office/word/2010/wordprocessingCanvas" xmlns:cx="http://schemas.microsoft.com/office/drawing/2014/chartex" xmlns:cx1="http://schemas.microsoft.com/office/drawing/2015/9/8/chartex" xmlns:cx2="http://schemas.microsoft.com/office/drawing/2015/10/21/chartex" xmlns:cx3="http://schemas.microsoft.com/office/drawing/2016/5/9/chartex" xmlns:cx4="http://schemas.microsoft.com/office/drawing/2016/5/10/chartex" xmlns:cx5="http://schemas.microsoft.com/office/drawing/2016/5/11/chartex" xmlns:cx6="http://schemas.microsoft.com/office/drawing/2016/5/12/chartex" xmlns:cx7="http://schemas.microsoft.com/office/drawing/2016/5/13/chartex" xmlns:cx8="http://schemas.microsoft.com/office/drawing/2016/5/14/chartex" xmlns:mc="http://schemas.openxmlformats.org/markup-compatibility/2006" xmlns:aink="http://schemas.microsoft.com/office/drawing/2016/ink" xmlns:am3d="http://schemas.microsoft.com/office/drawing/2017/model3d" xmlns:o="urn:schemas-microsoft-com:office:office" xmlns:r="http://schemas.openxmlformats.org/officeDocument/2006/relationships" xmlns:m="http://schemas.openxmlformats.org/officeDocument/2006/math" xmlns:v="urn:schemas-microsoft-com:vml" xmlns:wp14="http://schemas.microsoft.com/office/word/2010/wordprocessingDrawing" xmlns:wp="http://schemas.openxmlformats.org/drawingml/2006/wordprocessingDrawing" xmlns:w10="urn:schemas-microsoft-com:office:word" xmlns:w="http://schemas.openxmlformats.org/wordprocessingml/2006/main" xmlns:w14="http://schemas.microsoft.com/office/word/2010/wordml" xmlns:w15="http://schemas.microsoft.com/office/word/2012/wordml" xmlns:w16cex="http://schemas.microsoft.com/office/word/2018/wordml/cex" xmlns:w16cid="http://schemas.microsoft.com/office/word/2016/wordml/cid" xmlns:w16="http://schemas.microsoft.com/office/word/2018/wordml" xmlns:w16se="http://schemas.microsoft.com/office/word/2015/wordml/symex" xmlns:wpg="http://schemas.microsoft.com/office/word/2010/wordprocessingGroup" xmlns:wpi="http://schemas.microsoft.com/office/word/2010/wordprocessingInk" xmlns:wne="http://schemas.microsoft.com/office/word/2006/wordml" xmlns:wps="http://schemas.microsoft.com/office/word/2010/wordprocessingShape" mc:Ignorable="w14 w15 w16se w16cid w16 w16cex wp14">
+<w:ftr xmlns:wpc="http://schemas.microsoft.com/office/word/2010/wordprocessingCanvas" xmlns:cx="http://schemas.microsoft.com/office/drawing/2014/chartex" xmlns:cx1="http://schemas.microsoft.com/office/drawing/2015/9/8/chartex" xmlns:cx2="http://schemas.microsoft.com/office/drawing/2015/10/21/chartex" xmlns:cx3="http://schemas.microsoft.com/office/drawing/2016/5/9/chartex" xmlns:cx4="http://schemas.microsoft.com/office/drawing/2016/5/10/chartex" xmlns:cx5="http://schemas.microsoft.com/office/drawing/2016/5/11/chartex" xmlns:cx6="http://schemas.microsoft.com/office/drawing/2016/5/12/chartex" xmlns:cx7="http://schemas.microsoft.com/office/drawing/2016/5/13/chartex" xmlns:cx8="http://schemas.microsoft.com/office/drawing/2016/5/14/chartex" xmlns:mc="http://schemas.openxmlformats.org/markup-compatibility/2006" xmlns:aink="http://schemas.microsoft.com/office/drawing/2016/ink" xmlns:am3d="http://schemas.microsoft.com/office/drawing/2017/model3d" xmlns:o="urn:schemas-microsoft-com:office:office" xmlns:r="http://schemas.openxmlformats.org/officeDocument/2006/relationships" xmlns:m="http://schemas.openxmlformats.org/officeDocument/2006/math" xmlns:v="urn:schemas-microsoft-com:vml" xmlns:wp14="http://schemas.microsoft.com/office/word/2010/wordprocessingDrawing" xmlns:wp="http://schemas.openxmlformats.org/drawingml/2006/wordprocessingDrawing" xmlns:w10="urn:schemas-microsoft-com:office:word" xmlns:w="http://schemas.openxmlformats.org/wordprocessingml/2006/main" xmlns:w14="http://schemas.microsoft.com/office/word/2010/wordml" xmlns:w15="http://schemas.microsoft.com/office/word/2012/wordml" xmlns:w16cex="http://schemas.microsoft.com/office/word/2018/wordml/cex" xmlns:w16cid="http://schemas.microsoft.com/office/word/2016/wordml/cid" xmlns:w16="http://schemas.microsoft.com/office/word/2018/wordml" xmlns:w16sdtdh="http://schemas.microsoft.com/office/word/2020/wordml/sdtdatahash" xmlns:w16se="http://schemas.microsoft.com/office/word/2015/wordml/symex" xmlns:wpg="http://schemas.microsoft.com/office/word/2010/wordprocessingGroup" xmlns:wpi="http://schemas.microsoft.com/office/word/2010/wordprocessingInk" xmlns:wne="http://schemas.microsoft.com/office/word/2006/wordml" xmlns:wps="http://schemas.microsoft.com/office/word/2010/wordprocessingShape" mc:Ignorable="w14 w15 w16se w16cid w16 w16cex w16sdtdh wp14">
   <w:p>
     <w:pPr>
       <w:pStyle w:val="a5"/>
@@ -28014,7 +28287,7 @@
 </file>
 
 <file path=word/footer2.xml><?xml version="1.0" encoding="utf-8"?>
-<w:ftr xmlns:wpc="http://schemas.microsoft.com/office/word/2010/wordprocessingCanvas" xmlns:cx="http://schemas.microsoft.com/office/drawing/2014/chartex" xmlns:cx1="http://schemas.microsoft.com/office/drawing/2015/9/8/chartex" xmlns:cx2="http://schemas.microsoft.com/office/drawing/2015/10/21/chartex" xmlns:cx3="http://schemas.microsoft.com/office/drawing/2016/5/9/chartex" xmlns:cx4="http://schemas.microsoft.com/office/drawing/2016/5/10/chartex" xmlns:cx5="http://schemas.microsoft.com/office/drawing/2016/5/11/chartex" xmlns:cx6="http://schemas.microsoft.com/office/drawing/2016/5/12/chartex" xmlns:cx7="http://schemas.microsoft.com/office/drawing/2016/5/13/chartex" xmlns:cx8="http://schemas.microsoft.com/office/drawing/2016/5/14/chartex" xmlns:mc="http://schemas.openxmlformats.org/markup-compatibility/2006" xmlns:aink="http://schemas.microsoft.com/office/drawing/2016/ink" xmlns:am3d="http://schemas.microsoft.com/office/drawing/2017/model3d" xmlns:o="urn:schemas-microsoft-com:office:office" xmlns:r="http://schemas.openxmlformats.org/officeDocument/2006/relationships" xmlns:m="http://schemas.openxmlformats.org/officeDocument/2006/math" xmlns:v="urn:schemas-microsoft-com:vml" xmlns:wp14="http://schemas.microsoft.com/office/word/2010/wordprocessingDrawing" xmlns:wp="http://schemas.openxmlformats.org/drawingml/2006/wordprocessingDrawing" xmlns:w10="urn:schemas-microsoft-com:office:word" xmlns:w="http://schemas.openxmlformats.org/wordprocessingml/2006/main" xmlns:w14="http://schemas.microsoft.com/office/word/2010/wordml" xmlns:w15="http://schemas.microsoft.com/office/word/2012/wordml" xmlns:w16cex="http://schemas.microsoft.com/office/word/2018/wordml/cex" xmlns:w16cid="http://schemas.microsoft.com/office/word/2016/wordml/cid" xmlns:w16="http://schemas.microsoft.com/office/word/2018/wordml" xmlns:w16se="http://schemas.microsoft.com/office/word/2015/wordml/symex" xmlns:wpg="http://schemas.microsoft.com/office/word/2010/wordprocessingGroup" xmlns:wpi="http://schemas.microsoft.com/office/word/2010/wordprocessingInk" xmlns:wne="http://schemas.microsoft.com/office/word/2006/wordml" xmlns:wps="http://schemas.microsoft.com/office/word/2010/wordprocessingShape" mc:Ignorable="w14 w15 w16se w16cid w16 w16cex wp14">
+<w:ftr xmlns:wpc="http://schemas.microsoft.com/office/word/2010/wordprocessingCanvas" xmlns:cx="http://schemas.microsoft.com/office/drawing/2014/chartex" xmlns:cx1="http://schemas.microsoft.com/office/drawing/2015/9/8/chartex" xmlns:cx2="http://schemas.microsoft.com/office/drawing/2015/10/21/chartex" xmlns:cx3="http://schemas.microsoft.com/office/drawing/2016/5/9/chartex" xmlns:cx4="http://schemas.microsoft.com/office/drawing/2016/5/10/chartex" xmlns:cx5="http://schemas.microsoft.com/office/drawing/2016/5/11/chartex" xmlns:cx6="http://schemas.microsoft.com/office/drawing/2016/5/12/chartex" xmlns:cx7="http://schemas.microsoft.com/office/drawing/2016/5/13/chartex" xmlns:cx8="http://schemas.microsoft.com/office/drawing/2016/5/14/chartex" xmlns:mc="http://schemas.openxmlformats.org/markup-compatibility/2006" xmlns:aink="http://schemas.microsoft.com/office/drawing/2016/ink" xmlns:am3d="http://schemas.microsoft.com/office/drawing/2017/model3d" xmlns:o="urn:schemas-microsoft-com:office:office" xmlns:r="http://schemas.openxmlformats.org/officeDocument/2006/relationships" xmlns:m="http://schemas.openxmlformats.org/officeDocument/2006/math" xmlns:v="urn:schemas-microsoft-com:vml" xmlns:wp14="http://schemas.microsoft.com/office/word/2010/wordprocessingDrawing" xmlns:wp="http://schemas.openxmlformats.org/drawingml/2006/wordprocessingDrawing" xmlns:w10="urn:schemas-microsoft-com:office:word" xmlns:w="http://schemas.openxmlformats.org/wordprocessingml/2006/main" xmlns:w14="http://schemas.microsoft.com/office/word/2010/wordml" xmlns:w15="http://schemas.microsoft.com/office/word/2012/wordml" xmlns:w16cex="http://schemas.microsoft.com/office/word/2018/wordml/cex" xmlns:w16cid="http://schemas.microsoft.com/office/word/2016/wordml/cid" xmlns:w16="http://schemas.microsoft.com/office/word/2018/wordml" xmlns:w16sdtdh="http://schemas.microsoft.com/office/word/2020/wordml/sdtdatahash" xmlns:w16se="http://schemas.microsoft.com/office/word/2015/wordml/symex" xmlns:wpg="http://schemas.microsoft.com/office/word/2010/wordprocessingGroup" xmlns:wpi="http://schemas.microsoft.com/office/word/2010/wordprocessingInk" xmlns:wne="http://schemas.microsoft.com/office/word/2006/wordml" xmlns:wps="http://schemas.microsoft.com/office/word/2010/wordprocessingShape" mc:Ignorable="w14 w15 w16se w16cid w16 w16cex w16sdtdh wp14">
   <w:p>
     <w:pPr>
       <w:pStyle w:val="a5"/>
@@ -28025,7 +28298,7 @@
 </file>
 
 <file path=word/footer3.xml><?xml version="1.0" encoding="utf-8"?>
-<w:ftr xmlns:wpc="http://schemas.microsoft.com/office/word/2010/wordprocessingCanvas" xmlns:cx="http://schemas.microsoft.com/office/drawing/2014/chartex" xmlns:cx1="http://schemas.microsoft.com/office/drawing/2015/9/8/chartex" xmlns:cx2="http://schemas.microsoft.com/office/drawing/2015/10/21/chartex" xmlns:cx3="http://schemas.microsoft.com/office/drawing/2016/5/9/chartex" xmlns:cx4="http://schemas.microsoft.com/office/drawing/2016/5/10/chartex" xmlns:cx5="http://schemas.microsoft.com/office/drawing/2016/5/11/chartex" xmlns:cx6="http://schemas.microsoft.com/office/drawing/2016/5/12/chartex" xmlns:cx7="http://schemas.microsoft.com/office/drawing/2016/5/13/chartex" xmlns:cx8="http://schemas.microsoft.com/office/drawing/2016/5/14/chartex" xmlns:mc="http://schemas.openxmlformats.org/markup-compatibility/2006" xmlns:aink="http://schemas.microsoft.com/office/drawing/2016/ink" xmlns:am3d="http://schemas.microsoft.com/office/drawing/2017/model3d" xmlns:o="urn:schemas-microsoft-com:office:office" xmlns:r="http://schemas.openxmlformats.org/officeDocument/2006/relationships" xmlns:m="http://schemas.openxmlformats.org/officeDocument/2006/math" xmlns:v="urn:schemas-microsoft-com:vml" xmlns:wp14="http://schemas.microsoft.com/office/word/2010/wordprocessingDrawing" xmlns:wp="http://schemas.openxmlformats.org/drawingml/2006/wordprocessingDrawing" xmlns:w10="urn:schemas-microsoft-com:office:word" xmlns:w="http://schemas.openxmlformats.org/wordprocessingml/2006/main" xmlns:w14="http://schemas.microsoft.com/office/word/2010/wordml" xmlns:w15="http://schemas.microsoft.com/office/word/2012/wordml" xmlns:w16cex="http://schemas.microsoft.com/office/word/2018/wordml/cex" xmlns:w16cid="http://schemas.microsoft.com/office/word/2016/wordml/cid" xmlns:w16="http://schemas.microsoft.com/office/word/2018/wordml" xmlns:w16se="http://schemas.microsoft.com/office/word/2015/wordml/symex" xmlns:wpg="http://schemas.microsoft.com/office/word/2010/wordprocessingGroup" xmlns:wpi="http://schemas.microsoft.com/office/word/2010/wordprocessingInk" xmlns:wne="http://schemas.microsoft.com/office/word/2006/wordml" xmlns:wps="http://schemas.microsoft.com/office/word/2010/wordprocessingShape" mc:Ignorable="w14 w15 w16se w16cid w16 w16cex wp14">
+<w:ftr xmlns:wpc="http://schemas.microsoft.com/office/word/2010/wordprocessingCanvas" xmlns:cx="http://schemas.microsoft.com/office/drawing/2014/chartex" xmlns:cx1="http://schemas.microsoft.com/office/drawing/2015/9/8/chartex" xmlns:cx2="http://schemas.microsoft.com/office/drawing/2015/10/21/chartex" xmlns:cx3="http://schemas.microsoft.com/office/drawing/2016/5/9/chartex" xmlns:cx4="http://schemas.microsoft.com/office/drawing/2016/5/10/chartex" xmlns:cx5="http://schemas.microsoft.com/office/drawing/2016/5/11/chartex" xmlns:cx6="http://schemas.microsoft.com/office/drawing/2016/5/12/chartex" xmlns:cx7="http://schemas.microsoft.com/office/drawing/2016/5/13/chartex" xmlns:cx8="http://schemas.microsoft.com/office/drawing/2016/5/14/chartex" xmlns:mc="http://schemas.openxmlformats.org/markup-compatibility/2006" xmlns:aink="http://schemas.microsoft.com/office/drawing/2016/ink" xmlns:am3d="http://schemas.microsoft.com/office/drawing/2017/model3d" xmlns:o="urn:schemas-microsoft-com:office:office" xmlns:r="http://schemas.openxmlformats.org/officeDocument/2006/relationships" xmlns:m="http://schemas.openxmlformats.org/officeDocument/2006/math" xmlns:v="urn:schemas-microsoft-com:vml" xmlns:wp14="http://schemas.microsoft.com/office/word/2010/wordprocessingDrawing" xmlns:wp="http://schemas.openxmlformats.org/drawingml/2006/wordprocessingDrawing" xmlns:w10="urn:schemas-microsoft-com:office:word" xmlns:w="http://schemas.openxmlformats.org/wordprocessingml/2006/main" xmlns:w14="http://schemas.microsoft.com/office/word/2010/wordml" xmlns:w15="http://schemas.microsoft.com/office/word/2012/wordml" xmlns:w16cex="http://schemas.microsoft.com/office/word/2018/wordml/cex" xmlns:w16cid="http://schemas.microsoft.com/office/word/2016/wordml/cid" xmlns:w16="http://schemas.microsoft.com/office/word/2018/wordml" xmlns:w16sdtdh="http://schemas.microsoft.com/office/word/2020/wordml/sdtdatahash" xmlns:w16se="http://schemas.microsoft.com/office/word/2015/wordml/symex" xmlns:wpg="http://schemas.microsoft.com/office/word/2010/wordprocessingGroup" xmlns:wpi="http://schemas.microsoft.com/office/word/2010/wordprocessingInk" xmlns:wne="http://schemas.microsoft.com/office/word/2006/wordml" xmlns:wps="http://schemas.microsoft.com/office/word/2010/wordprocessingShape" mc:Ignorable="w14 w15 w16se w16cid w16 w16cex w16sdtdh wp14">
   <w:p>
     <w:pPr>
       <w:pStyle w:val="a5"/>
@@ -28036,7 +28309,7 @@
 </file>
 
 <file path=word/footnotes.xml><?xml version="1.0" encoding="utf-8"?>
-<w:footnotes xmlns:wpc="http://schemas.microsoft.com/office/word/2010/wordprocessingCanvas" xmlns:cx="http://schemas.microsoft.com/office/drawing/2014/chartex" xmlns:cx1="http://schemas.microsoft.com/office/drawing/2015/9/8/chartex" xmlns:cx2="http://schemas.microsoft.com/office/drawing/2015/10/21/chartex" xmlns:cx3="http://schemas.microsoft.com/office/drawing/2016/5/9/chartex" xmlns:cx4="http://schemas.microsoft.com/office/drawing/2016/5/10/chartex" xmlns:cx5="http://schemas.microsoft.com/office/drawing/2016/5/11/chartex" xmlns:cx6="http://schemas.microsoft.com/office/drawing/2016/5/12/chartex" xmlns:cx7="http://schemas.microsoft.com/office/drawing/2016/5/13/chartex" xmlns:cx8="http://schemas.microsoft.com/office/drawing/2016/5/14/chartex" xmlns:mc="http://schemas.openxmlformats.org/markup-compatibility/2006" xmlns:aink="http://schemas.microsoft.com/office/drawing/2016/ink" xmlns:am3d="http://schemas.microsoft.com/office/drawing/2017/model3d" xmlns:o="urn:schemas-microsoft-com:office:office" xmlns:r="http://schemas.openxmlformats.org/officeDocument/2006/relationships" xmlns:m="http://schemas.openxmlformats.org/officeDocument/2006/math" xmlns:v="urn:schemas-microsoft-com:vml" xmlns:wp14="http://schemas.microsoft.com/office/word/2010/wordprocessingDrawing" xmlns:wp="http://schemas.openxmlformats.org/drawingml/2006/wordprocessingDrawing" xmlns:w10="urn:schemas-microsoft-com:office:word" xmlns:w="http://schemas.openxmlformats.org/wordprocessingml/2006/main" xmlns:w14="http://schemas.microsoft.com/office/word/2010/wordml" xmlns:w15="http://schemas.microsoft.com/office/word/2012/wordml" xmlns:w16cex="http://schemas.microsoft.com/office/word/2018/wordml/cex" xmlns:w16cid="http://schemas.microsoft.com/office/word/2016/wordml/cid" xmlns:w16="http://schemas.microsoft.com/office/word/2018/wordml" xmlns:w16se="http://schemas.microsoft.com/office/word/2015/wordml/symex" xmlns:wpg="http://schemas.microsoft.com/office/word/2010/wordprocessingGroup" xmlns:wpi="http://schemas.microsoft.com/office/word/2010/wordprocessingInk" xmlns:wne="http://schemas.microsoft.com/office/word/2006/wordml" xmlns:wps="http://schemas.microsoft.com/office/word/2010/wordprocessingShape" mc:Ignorable="w14 w15 w16se w16cid w16 w16cex wp14">
+<w:footnotes xmlns:wpc="http://schemas.microsoft.com/office/word/2010/wordprocessingCanvas" xmlns:cx="http://schemas.microsoft.com/office/drawing/2014/chartex" xmlns:cx1="http://schemas.microsoft.com/office/drawing/2015/9/8/chartex" xmlns:cx2="http://schemas.microsoft.com/office/drawing/2015/10/21/chartex" xmlns:cx3="http://schemas.microsoft.com/office/drawing/2016/5/9/chartex" xmlns:cx4="http://schemas.microsoft.com/office/drawing/2016/5/10/chartex" xmlns:cx5="http://schemas.microsoft.com/office/drawing/2016/5/11/chartex" xmlns:cx6="http://schemas.microsoft.com/office/drawing/2016/5/12/chartex" xmlns:cx7="http://schemas.microsoft.com/office/drawing/2016/5/13/chartex" xmlns:cx8="http://schemas.microsoft.com/office/drawing/2016/5/14/chartex" xmlns:mc="http://schemas.openxmlformats.org/markup-compatibility/2006" xmlns:aink="http://schemas.microsoft.com/office/drawing/2016/ink" xmlns:am3d="http://schemas.microsoft.com/office/drawing/2017/model3d" xmlns:o="urn:schemas-microsoft-com:office:office" xmlns:r="http://schemas.openxmlformats.org/officeDocument/2006/relationships" xmlns:m="http://schemas.openxmlformats.org/officeDocument/2006/math" xmlns:v="urn:schemas-microsoft-com:vml" xmlns:wp14="http://schemas.microsoft.com/office/word/2010/wordprocessingDrawing" xmlns:wp="http://schemas.openxmlformats.org/drawingml/2006/wordprocessingDrawing" xmlns:w10="urn:schemas-microsoft-com:office:word" xmlns:w="http://schemas.openxmlformats.org/wordprocessingml/2006/main" xmlns:w14="http://schemas.microsoft.com/office/word/2010/wordml" xmlns:w15="http://schemas.microsoft.com/office/word/2012/wordml" xmlns:w16cex="http://schemas.microsoft.com/office/word/2018/wordml/cex" xmlns:w16cid="http://schemas.microsoft.com/office/word/2016/wordml/cid" xmlns:w16="http://schemas.microsoft.com/office/word/2018/wordml" xmlns:w16sdtdh="http://schemas.microsoft.com/office/word/2020/wordml/sdtdatahash" xmlns:w16se="http://schemas.microsoft.com/office/word/2015/wordml/symex" xmlns:wpg="http://schemas.microsoft.com/office/word/2010/wordprocessingGroup" xmlns:wpi="http://schemas.microsoft.com/office/word/2010/wordprocessingInk" xmlns:wne="http://schemas.microsoft.com/office/word/2006/wordml" xmlns:wps="http://schemas.microsoft.com/office/word/2010/wordprocessingShape" mc:Ignorable="w14 w15 w16se w16cid w16 w16cex w16sdtdh wp14">
   <w:footnote w:type="separator" w:id="-1">
     <w:p>
       <w:pPr>
@@ -28096,7 +28369,7 @@
 </file>
 
 <file path=word/header1.xml><?xml version="1.0" encoding="utf-8"?>
-<w:hdr xmlns:wpc="http://schemas.microsoft.com/office/word/2010/wordprocessingCanvas" xmlns:cx="http://schemas.microsoft.com/office/drawing/2014/chartex" xmlns:cx1="http://schemas.microsoft.com/office/drawing/2015/9/8/chartex" xmlns:cx2="http://schemas.microsoft.com/office/drawing/2015/10/21/chartex" xmlns:cx3="http://schemas.microsoft.com/office/drawing/2016/5/9/chartex" xmlns:cx4="http://schemas.microsoft.com/office/drawing/2016/5/10/chartex" xmlns:cx5="http://schemas.microsoft.com/office/drawing/2016/5/11/chartex" xmlns:cx6="http://schemas.microsoft.com/office/drawing/2016/5/12/chartex" xmlns:cx7="http://schemas.microsoft.com/office/drawing/2016/5/13/chartex" xmlns:cx8="http://schemas.microsoft.com/office/drawing/2016/5/14/chartex" xmlns:mc="http://schemas.openxmlformats.org/markup-compatibility/2006" xmlns:aink="http://schemas.microsoft.com/office/drawing/2016/ink" xmlns:am3d="http://schemas.microsoft.com/office/drawing/2017/model3d" xmlns:o="urn:schemas-microsoft-com:office:office" xmlns:r="http://schemas.openxmlformats.org/officeDocument/2006/relationships" xmlns:m="http://schemas.openxmlformats.org/officeDocument/2006/math" xmlns:v="urn:schemas-microsoft-com:vml" xmlns:wp14="http://schemas.microsoft.com/office/word/2010/wordprocessingDrawing" xmlns:wp="http://schemas.openxmlformats.org/drawingml/2006/wordprocessingDrawing" xmlns:w10="urn:schemas-microsoft-com:office:word" xmlns:w="http://schemas.openxmlformats.org/wordprocessingml/2006/main" xmlns:w14="http://schemas.microsoft.com/office/word/2010/wordml" xmlns:w15="http://schemas.microsoft.com/office/word/2012/wordml" xmlns:w16cex="http://schemas.microsoft.com/office/word/2018/wordml/cex" xmlns:w16cid="http://schemas.microsoft.com/office/word/2016/wordml/cid" xmlns:w16="http://schemas.microsoft.com/office/word/2018/wordml" xmlns:w16se="http://schemas.microsoft.com/office/word/2015/wordml/symex" xmlns:wpg="http://schemas.microsoft.com/office/word/2010/wordprocessingGroup" xmlns:wpi="http://schemas.microsoft.com/office/word/2010/wordprocessingInk" xmlns:wne="http://schemas.microsoft.com/office/word/2006/wordml" xmlns:wps="http://schemas.microsoft.com/office/word/2010/wordprocessingShape" mc:Ignorable="w14 w15 w16se w16cid w16 w16cex wp14">
+<w:hdr xmlns:wpc="http://schemas.microsoft.com/office/word/2010/wordprocessingCanvas" xmlns:cx="http://schemas.microsoft.com/office/drawing/2014/chartex" xmlns:cx1="http://schemas.microsoft.com/office/drawing/2015/9/8/chartex" xmlns:cx2="http://schemas.microsoft.com/office/drawing/2015/10/21/chartex" xmlns:cx3="http://schemas.microsoft.com/office/drawing/2016/5/9/chartex" xmlns:cx4="http://schemas.microsoft.com/office/drawing/2016/5/10/chartex" xmlns:cx5="http://schemas.microsoft.com/office/drawing/2016/5/11/chartex" xmlns:cx6="http://schemas.microsoft.com/office/drawing/2016/5/12/chartex" xmlns:cx7="http://schemas.microsoft.com/office/drawing/2016/5/13/chartex" xmlns:cx8="http://schemas.microsoft.com/office/drawing/2016/5/14/chartex" xmlns:mc="http://schemas.openxmlformats.org/markup-compatibility/2006" xmlns:aink="http://schemas.microsoft.com/office/drawing/2016/ink" xmlns:am3d="http://schemas.microsoft.com/office/drawing/2017/model3d" xmlns:o="urn:schemas-microsoft-com:office:office" xmlns:r="http://schemas.openxmlformats.org/officeDocument/2006/relationships" xmlns:m="http://schemas.openxmlformats.org/officeDocument/2006/math" xmlns:v="urn:schemas-microsoft-com:vml" xmlns:wp14="http://schemas.microsoft.com/office/word/2010/wordprocessingDrawing" xmlns:wp="http://schemas.openxmlformats.org/drawingml/2006/wordprocessingDrawing" xmlns:w10="urn:schemas-microsoft-com:office:word" xmlns:w="http://schemas.openxmlformats.org/wordprocessingml/2006/main" xmlns:w14="http://schemas.microsoft.com/office/word/2010/wordml" xmlns:w15="http://schemas.microsoft.com/office/word/2012/wordml" xmlns:w16cex="http://schemas.microsoft.com/office/word/2018/wordml/cex" xmlns:w16cid="http://schemas.microsoft.com/office/word/2016/wordml/cid" xmlns:w16="http://schemas.microsoft.com/office/word/2018/wordml" xmlns:w16sdtdh="http://schemas.microsoft.com/office/word/2020/wordml/sdtdatahash" xmlns:w16se="http://schemas.microsoft.com/office/word/2015/wordml/symex" xmlns:wpg="http://schemas.microsoft.com/office/word/2010/wordprocessingGroup" xmlns:wpi="http://schemas.microsoft.com/office/word/2010/wordprocessingInk" xmlns:wne="http://schemas.microsoft.com/office/word/2006/wordml" xmlns:wps="http://schemas.microsoft.com/office/word/2010/wordprocessingShape" mc:Ignorable="w14 w15 w16se w16cid w16 w16cex w16sdtdh wp14">
   <w:p>
     <w:pPr>
       <w:ind w:firstLine="480"/>
@@ -28106,7 +28379,7 @@
 </file>
 
 <file path=word/header2.xml><?xml version="1.0" encoding="utf-8"?>
-<w:hdr xmlns:wpc="http://schemas.microsoft.com/office/word/2010/wordprocessingCanvas" xmlns:cx="http://schemas.microsoft.com/office/drawing/2014/chartex" xmlns:cx1="http://schemas.microsoft.com/office/drawing/2015/9/8/chartex" xmlns:cx2="http://schemas.microsoft.com/office/drawing/2015/10/21/chartex" xmlns:cx3="http://schemas.microsoft.com/office/drawing/2016/5/9/chartex" xmlns:cx4="http://schemas.microsoft.com/office/drawing/2016/5/10/chartex" xmlns:cx5="http://schemas.microsoft.com/office/drawing/2016/5/11/chartex" xmlns:cx6="http://schemas.microsoft.com/office/drawing/2016/5/12/chartex" xmlns:cx7="http://schemas.microsoft.com/office/drawing/2016/5/13/chartex" xmlns:cx8="http://schemas.microsoft.com/office/drawing/2016/5/14/chartex" xmlns:mc="http://schemas.openxmlformats.org/markup-compatibility/2006" xmlns:aink="http://schemas.microsoft.com/office/drawing/2016/ink" xmlns:am3d="http://schemas.microsoft.com/office/drawing/2017/model3d" xmlns:o="urn:schemas-microsoft-com:office:office" xmlns:r="http://schemas.openxmlformats.org/officeDocument/2006/relationships" xmlns:m="http://schemas.openxmlformats.org/officeDocument/2006/math" xmlns:v="urn:schemas-microsoft-com:vml" xmlns:wp14="http://schemas.microsoft.com/office/word/2010/wordprocessingDrawing" xmlns:wp="http://schemas.openxmlformats.org/drawingml/2006/wordprocessingDrawing" xmlns:w10="urn:schemas-microsoft-com:office:word" xmlns:w="http://schemas.openxmlformats.org/wordprocessingml/2006/main" xmlns:w14="http://schemas.microsoft.com/office/word/2010/wordml" xmlns:w15="http://schemas.microsoft.com/office/word/2012/wordml" xmlns:w16cex="http://schemas.microsoft.com/office/word/2018/wordml/cex" xmlns:w16cid="http://schemas.microsoft.com/office/word/2016/wordml/cid" xmlns:w16="http://schemas.microsoft.com/office/word/2018/wordml" xmlns:w16se="http://schemas.microsoft.com/office/word/2015/wordml/symex" xmlns:wpg="http://schemas.microsoft.com/office/word/2010/wordprocessingGroup" xmlns:wpi="http://schemas.microsoft.com/office/word/2010/wordprocessingInk" xmlns:wne="http://schemas.microsoft.com/office/word/2006/wordml" xmlns:wps="http://schemas.microsoft.com/office/word/2010/wordprocessingShape" mc:Ignorable="w14 w15 w16se w16cid w16 w16cex wp14">
+<w:hdr xmlns:wpc="http://schemas.microsoft.com/office/word/2010/wordprocessingCanvas" xmlns:cx="http://schemas.microsoft.com/office/drawing/2014/chartex" xmlns:cx1="http://schemas.microsoft.com/office/drawing/2015/9/8/chartex" xmlns:cx2="http://schemas.microsoft.com/office/drawing/2015/10/21/chartex" xmlns:cx3="http://schemas.microsoft.com/office/drawing/2016/5/9/chartex" xmlns:cx4="http://schemas.microsoft.com/office/drawing/2016/5/10/chartex" xmlns:cx5="http://schemas.microsoft.com/office/drawing/2016/5/11/chartex" xmlns:cx6="http://schemas.microsoft.com/office/drawing/2016/5/12/chartex" xmlns:cx7="http://schemas.microsoft.com/office/drawing/2016/5/13/chartex" xmlns:cx8="http://schemas.microsoft.com/office/drawing/2016/5/14/chartex" xmlns:mc="http://schemas.openxmlformats.org/markup-compatibility/2006" xmlns:aink="http://schemas.microsoft.com/office/drawing/2016/ink" xmlns:am3d="http://schemas.microsoft.com/office/drawing/2017/model3d" xmlns:o="urn:schemas-microsoft-com:office:office" xmlns:r="http://schemas.openxmlformats.org/officeDocument/2006/relationships" xmlns:m="http://schemas.openxmlformats.org/officeDocument/2006/math" xmlns:v="urn:schemas-microsoft-com:vml" xmlns:wp14="http://schemas.microsoft.com/office/word/2010/wordprocessingDrawing" xmlns:wp="http://schemas.openxmlformats.org/drawingml/2006/wordprocessingDrawing" xmlns:w10="urn:schemas-microsoft-com:office:word" xmlns:w="http://schemas.openxmlformats.org/wordprocessingml/2006/main" xmlns:w14="http://schemas.microsoft.com/office/word/2010/wordml" xmlns:w15="http://schemas.microsoft.com/office/word/2012/wordml" xmlns:w16cex="http://schemas.microsoft.com/office/word/2018/wordml/cex" xmlns:w16cid="http://schemas.microsoft.com/office/word/2016/wordml/cid" xmlns:w16="http://schemas.microsoft.com/office/word/2018/wordml" xmlns:w16sdtdh="http://schemas.microsoft.com/office/word/2020/wordml/sdtdatahash" xmlns:w16se="http://schemas.microsoft.com/office/word/2015/wordml/symex" xmlns:wpg="http://schemas.microsoft.com/office/word/2010/wordprocessingGroup" xmlns:wpi="http://schemas.microsoft.com/office/word/2010/wordprocessingInk" xmlns:wne="http://schemas.microsoft.com/office/word/2006/wordml" xmlns:wps="http://schemas.microsoft.com/office/word/2010/wordprocessingShape" mc:Ignorable="w14 w15 w16se w16cid w16 w16cex w16sdtdh wp14">
   <w:p>
     <w:pPr>
       <w:ind w:firstLine="480"/>
@@ -28116,7 +28389,7 @@
 </file>
 
 <file path=word/header3.xml><?xml version="1.0" encoding="utf-8"?>
-<w:hdr xmlns:wpc="http://schemas.microsoft.com/office/word/2010/wordprocessingCanvas" xmlns:cx="http://schemas.microsoft.com/office/drawing/2014/chartex" xmlns:cx1="http://schemas.microsoft.com/office/drawing/2015/9/8/chartex" xmlns:cx2="http://schemas.microsoft.com/office/drawing/2015/10/21/chartex" xmlns:cx3="http://schemas.microsoft.com/office/drawing/2016/5/9/chartex" xmlns:cx4="http://schemas.microsoft.com/office/drawing/2016/5/10/chartex" xmlns:cx5="http://schemas.microsoft.com/office/drawing/2016/5/11/chartex" xmlns:cx6="http://schemas.microsoft.com/office/drawing/2016/5/12/chartex" xmlns:cx7="http://schemas.microsoft.com/office/drawing/2016/5/13/chartex" xmlns:cx8="http://schemas.microsoft.com/office/drawing/2016/5/14/chartex" xmlns:mc="http://schemas.openxmlformats.org/markup-compatibility/2006" xmlns:aink="http://schemas.microsoft.com/office/drawing/2016/ink" xmlns:am3d="http://schemas.microsoft.com/office/drawing/2017/model3d" xmlns:o="urn:schemas-microsoft-com:office:office" xmlns:r="http://schemas.openxmlformats.org/officeDocument/2006/relationships" xmlns:m="http://schemas.openxmlformats.org/officeDocument/2006/math" xmlns:v="urn:schemas-microsoft-com:vml" xmlns:wp14="http://schemas.microsoft.com/office/word/2010/wordprocessingDrawing" xmlns:wp="http://schemas.openxmlformats.org/drawingml/2006/wordprocessingDrawing" xmlns:w10="urn:schemas-microsoft-com:office:word" xmlns:w="http://schemas.openxmlformats.org/wordprocessingml/2006/main" xmlns:w14="http://schemas.microsoft.com/office/word/2010/wordml" xmlns:w15="http://schemas.microsoft.com/office/word/2012/wordml" xmlns:w16cex="http://schemas.microsoft.com/office/word/2018/wordml/cex" xmlns:w16cid="http://schemas.microsoft.com/office/word/2016/wordml/cid" xmlns:w16="http://schemas.microsoft.com/office/word/2018/wordml" xmlns:w16se="http://schemas.microsoft.com/office/word/2015/wordml/symex" xmlns:wpg="http://schemas.microsoft.com/office/word/2010/wordprocessingGroup" xmlns:wpi="http://schemas.microsoft.com/office/word/2010/wordprocessingInk" xmlns:wne="http://schemas.microsoft.com/office/word/2006/wordml" xmlns:wps="http://schemas.microsoft.com/office/word/2010/wordprocessingShape" mc:Ignorable="w14 w15 w16se w16cid w16 w16cex wp14">
+<w:hdr xmlns:wpc="http://schemas.microsoft.com/office/word/2010/wordprocessingCanvas" xmlns:cx="http://schemas.microsoft.com/office/drawing/2014/chartex" xmlns:cx1="http://schemas.microsoft.com/office/drawing/2015/9/8/chartex" xmlns:cx2="http://schemas.microsoft.com/office/drawing/2015/10/21/chartex" xmlns:cx3="http://schemas.microsoft.com/office/drawing/2016/5/9/chartex" xmlns:cx4="http://schemas.microsoft.com/office/drawing/2016/5/10/chartex" xmlns:cx5="http://schemas.microsoft.com/office/drawing/2016/5/11/chartex" xmlns:cx6="http://schemas.microsoft.com/office/drawing/2016/5/12/chartex" xmlns:cx7="http://schemas.microsoft.com/office/drawing/2016/5/13/chartex" xmlns:cx8="http://schemas.microsoft.com/office/drawing/2016/5/14/chartex" xmlns:mc="http://schemas.openxmlformats.org/markup-compatibility/2006" xmlns:aink="http://schemas.microsoft.com/office/drawing/2016/ink" xmlns:am3d="http://schemas.microsoft.com/office/drawing/2017/model3d" xmlns:o="urn:schemas-microsoft-com:office:office" xmlns:r="http://schemas.openxmlformats.org/officeDocument/2006/relationships" xmlns:m="http://schemas.openxmlformats.org/officeDocument/2006/math" xmlns:v="urn:schemas-microsoft-com:vml" xmlns:wp14="http://schemas.microsoft.com/office/word/2010/wordprocessingDrawing" xmlns:wp="http://schemas.openxmlformats.org/drawingml/2006/wordprocessingDrawing" xmlns:w10="urn:schemas-microsoft-com:office:word" xmlns:w="http://schemas.openxmlformats.org/wordprocessingml/2006/main" xmlns:w14="http://schemas.microsoft.com/office/word/2010/wordml" xmlns:w15="http://schemas.microsoft.com/office/word/2012/wordml" xmlns:w16cex="http://schemas.microsoft.com/office/word/2018/wordml/cex" xmlns:w16cid="http://schemas.microsoft.com/office/word/2016/wordml/cid" xmlns:w16="http://schemas.microsoft.com/office/word/2018/wordml" xmlns:w16sdtdh="http://schemas.microsoft.com/office/word/2020/wordml/sdtdatahash" xmlns:w16se="http://schemas.microsoft.com/office/word/2015/wordml/symex" xmlns:wpg="http://schemas.microsoft.com/office/word/2010/wordprocessingGroup" xmlns:wpi="http://schemas.microsoft.com/office/word/2010/wordprocessingInk" xmlns:wne="http://schemas.microsoft.com/office/word/2006/wordml" xmlns:wps="http://schemas.microsoft.com/office/word/2010/wordprocessingShape" mc:Ignorable="w14 w15 w16se w16cid w16 w16cex w16sdtdh wp14">
   <w:p>
     <w:pPr>
       <w:pStyle w:val="a4"/>
@@ -28126,7 +28399,7 @@
 </file>
 
 <file path=word/numbering.xml><?xml version="1.0" encoding="utf-8"?>
-<w:numbering xmlns:wpc="http://schemas.microsoft.com/office/word/2010/wordprocessingCanvas" xmlns:cx="http://schemas.microsoft.com/office/drawing/2014/chartex" xmlns:cx1="http://schemas.microsoft.com/office/drawing/2015/9/8/chartex" xmlns:cx2="http://schemas.microsoft.com/office/drawing/2015/10/21/chartex" xmlns:cx3="http://schemas.microsoft.com/office/drawing/2016/5/9/chartex" xmlns:cx4="http://schemas.microsoft.com/office/drawing/2016/5/10/chartex" xmlns:cx5="http://schemas.microsoft.com/office/drawing/2016/5/11/chartex" xmlns:cx6="http://schemas.microsoft.com/office/drawing/2016/5/12/chartex" xmlns:cx7="http://schemas.microsoft.com/office/drawing/2016/5/13/chartex" xmlns:cx8="http://schemas.microsoft.com/office/drawing/2016/5/14/chartex" xmlns:mc="http://schemas.openxmlformats.org/markup-compatibility/2006" xmlns:aink="http://schemas.microsoft.com/office/drawing/2016/ink" xmlns:am3d="http://schemas.microsoft.com/office/drawing/2017/model3d" xmlns:o="urn:schemas-microsoft-com:office:office" xmlns:r="http://schemas.openxmlformats.org/officeDocument/2006/relationships" xmlns:m="http://schemas.openxmlformats.org/officeDocument/2006/math" xmlns:v="urn:schemas-microsoft-com:vml" xmlns:wp14="http://schemas.microsoft.com/office/word/2010/wordprocessingDrawing" xmlns:wp="http://schemas.openxmlformats.org/drawingml/2006/wordprocessingDrawing" xmlns:w10="urn:schemas-microsoft-com:office:word" xmlns:w="http://schemas.openxmlformats.org/wordprocessingml/2006/main" xmlns:w14="http://schemas.microsoft.com/office/word/2010/wordml" xmlns:w15="http://schemas.microsoft.com/office/word/2012/wordml" xmlns:w16cex="http://schemas.microsoft.com/office/word/2018/wordml/cex" xmlns:w16cid="http://schemas.microsoft.com/office/word/2016/wordml/cid" xmlns:w16="http://schemas.microsoft.com/office/word/2018/wordml" xmlns:w16se="http://schemas.microsoft.com/office/word/2015/wordml/symex" xmlns:wpg="http://schemas.microsoft.com/office/word/2010/wordprocessingGroup" xmlns:wpi="http://schemas.microsoft.com/office/word/2010/wordprocessingInk" xmlns:wne="http://schemas.microsoft.com/office/word/2006/wordml" xmlns:wps="http://schemas.microsoft.com/office/word/2010/wordprocessingShape" mc:Ignorable="w14 w15 w16se w16cid w16 w16cex wp14">
+<w:numbering xmlns:wpc="http://schemas.microsoft.com/office/word/2010/wordprocessingCanvas" xmlns:cx="http://schemas.microsoft.com/office/drawing/2014/chartex" xmlns:cx1="http://schemas.microsoft.com/office/drawing/2015/9/8/chartex" xmlns:cx2="http://schemas.microsoft.com/office/drawing/2015/10/21/chartex" xmlns:cx3="http://schemas.microsoft.com/office/drawing/2016/5/9/chartex" xmlns:cx4="http://schemas.microsoft.com/office/drawing/2016/5/10/chartex" xmlns:cx5="http://schemas.microsoft.com/office/drawing/2016/5/11/chartex" xmlns:cx6="http://schemas.microsoft.com/office/drawing/2016/5/12/chartex" xmlns:cx7="http://schemas.microsoft.com/office/drawing/2016/5/13/chartex" xmlns:cx8="http://schemas.microsoft.com/office/drawing/2016/5/14/chartex" xmlns:mc="http://schemas.openxmlformats.org/markup-compatibility/2006" xmlns:aink="http://schemas.microsoft.com/office/drawing/2016/ink" xmlns:am3d="http://schemas.microsoft.com/office/drawing/2017/model3d" xmlns:o="urn:schemas-microsoft-com:office:office" xmlns:r="http://schemas.openxmlformats.org/officeDocument/2006/relationships" xmlns:m="http://schemas.openxmlformats.org/officeDocument/2006/math" xmlns:v="urn:schemas-microsoft-com:vml" xmlns:wp14="http://schemas.microsoft.com/office/word/2010/wordprocessingDrawing" xmlns:wp="http://schemas.openxmlformats.org/drawingml/2006/wordprocessingDrawing" xmlns:w10="urn:schemas-microsoft-com:office:word" xmlns:w="http://schemas.openxmlformats.org/wordprocessingml/2006/main" xmlns:w14="http://schemas.microsoft.com/office/word/2010/wordml" xmlns:w15="http://schemas.microsoft.com/office/word/2012/wordml" xmlns:w16cex="http://schemas.microsoft.com/office/word/2018/wordml/cex" xmlns:w16cid="http://schemas.microsoft.com/office/word/2016/wordml/cid" xmlns:w16="http://schemas.microsoft.com/office/word/2018/wordml" xmlns:w16sdtdh="http://schemas.microsoft.com/office/word/2020/wordml/sdtdatahash" xmlns:w16se="http://schemas.microsoft.com/office/word/2015/wordml/symex" xmlns:wpg="http://schemas.microsoft.com/office/word/2010/wordprocessingGroup" xmlns:wpi="http://schemas.microsoft.com/office/word/2010/wordprocessingInk" xmlns:wne="http://schemas.microsoft.com/office/word/2006/wordml" xmlns:wps="http://schemas.microsoft.com/office/word/2010/wordprocessingShape" mc:Ignorable="w14 w15 w16se w16cid w16 w16cex w16sdtdh wp14">
   <w:abstractNum w:abstractNumId="0" w15:restartNumberingAfterBreak="0">
     <w:nsid w:val="02A657C5"/>
     <w:multiLevelType w:val="hybridMultilevel"/>
@@ -30669,7 +30942,7 @@
 </file>
 
 <file path=word/styles.xml><?xml version="1.0" encoding="utf-8"?>
-<w:styles xmlns:mc="http://schemas.openxmlformats.org/markup-compatibility/2006" xmlns:r="http://schemas.openxmlformats.org/officeDocument/2006/relationships" xmlns:w="http://schemas.openxmlformats.org/wordprocessingml/2006/main" xmlns:w14="http://schemas.microsoft.com/office/word/2010/wordml" xmlns:w15="http://schemas.microsoft.com/office/word/2012/wordml" xmlns:w16cex="http://schemas.microsoft.com/office/word/2018/wordml/cex" xmlns:w16cid="http://schemas.microsoft.com/office/word/2016/wordml/cid" xmlns:w16="http://schemas.microsoft.com/office/word/2018/wordml" xmlns:w16se="http://schemas.microsoft.com/office/word/2015/wordml/symex" mc:Ignorable="w14 w15 w16se w16cid w16 w16cex">
+<w:styles xmlns:mc="http://schemas.openxmlformats.org/markup-compatibility/2006" xmlns:r="http://schemas.openxmlformats.org/officeDocument/2006/relationships" xmlns:w="http://schemas.openxmlformats.org/wordprocessingml/2006/main" xmlns:w14="http://schemas.microsoft.com/office/word/2010/wordml" xmlns:w15="http://schemas.microsoft.com/office/word/2012/wordml" xmlns:w16cex="http://schemas.microsoft.com/office/word/2018/wordml/cex" xmlns:w16cid="http://schemas.microsoft.com/office/word/2016/wordml/cid" xmlns:w16="http://schemas.microsoft.com/office/word/2018/wordml" xmlns:w16sdtdh="http://schemas.microsoft.com/office/word/2020/wordml/sdtdatahash" xmlns:w16se="http://schemas.microsoft.com/office/word/2015/wordml/symex" mc:Ignorable="w14 w15 w16se w16cid w16 w16cex w16sdtdh">
   <w:docDefaults>
     <w:rPrDefault>
       <w:rPr>

</xml_diff>

<commit_message>
user guide add interrupt mapping
</commit_message>
<xml_diff>
--- a/doc/zqh_riscv_user_guide.docx
+++ b/doc/zqh_riscv_user_guide.docx
@@ -1989,10 +1989,10 @@
             <v:path o:extrusionok="f" gradientshapeok="t" o:connecttype="rect"/>
             <o:lock v:ext="edit" aspectratio="t"/>
           </v:shapetype>
-          <v:shape id="_x0000_i1035" type="#_x0000_t75" style="width:445.2pt;height:352.25pt" o:ole="">
+          <v:shape id="_x0000_i1025" type="#_x0000_t75" style="width:445.2pt;height:352.25pt" o:ole="">
             <v:imagedata r:id="rId8" o:title=""/>
           </v:shape>
-          <o:OLEObject Type="Embed" ProgID="Visio.Drawing.11" ShapeID="_x0000_i1035" DrawAspect="Content" ObjectID="_1690093042" r:id="rId9"/>
+          <o:OLEObject Type="Embed" ProgID="Visio.Drawing.11" ShapeID="_x0000_i1025" DrawAspect="Content" ObjectID="_1690553539" r:id="rId9"/>
         </w:object>
       </w:r>
     </w:p>
@@ -2628,7 +2628,7 @@
           <v:shape id="_x0000_i1026" type="#_x0000_t75" style="width:289.8pt;height:263.4pt" o:ole="">
             <v:imagedata r:id="rId10" o:title=""/>
           </v:shape>
-          <o:OLEObject Type="Embed" ProgID="Visio.Drawing.11" ShapeID="_x0000_i1026" DrawAspect="Content" ObjectID="_1690093043" r:id="rId11"/>
+          <o:OLEObject Type="Embed" ProgID="Visio.Drawing.11" ShapeID="_x0000_i1026" DrawAspect="Content" ObjectID="_1690553540" r:id="rId11"/>
         </w:object>
       </w:r>
     </w:p>
@@ -6243,10 +6243,10 @@
       </w:pPr>
       <w:r>
         <w:object w:dxaOrig="4876" w:dyaOrig="4990" w14:anchorId="228A1E2A">
-          <v:shape id="_x0000_i1047" type="#_x0000_t75" style="width:287.55pt;height:294.4pt" o:ole="">
+          <v:shape id="_x0000_i1027" type="#_x0000_t75" style="width:287.55pt;height:294.4pt" o:ole="">
             <v:imagedata r:id="rId12" o:title=""/>
           </v:shape>
-          <o:OLEObject Type="Embed" ProgID="Visio.Drawing.11" ShapeID="_x0000_i1047" DrawAspect="Content" ObjectID="_1690093044" r:id="rId13"/>
+          <o:OLEObject Type="Embed" ProgID="Visio.Drawing.11" ShapeID="_x0000_i1027" DrawAspect="Content" ObjectID="_1690553541" r:id="rId13"/>
         </w:object>
       </w:r>
       <w:bookmarkEnd w:id="0"/>
@@ -6545,10 +6545,10 @@
       </w:pPr>
       <w:r>
         <w:object w:dxaOrig="12706" w:dyaOrig="7889" w14:anchorId="69783A41">
-          <v:shape id="_x0000_i1041" type="#_x0000_t75" style="width:511.3pt;height:318.1pt" o:ole="">
+          <v:shape id="_x0000_i1028" type="#_x0000_t75" style="width:511.3pt;height:318.1pt" o:ole="">
             <v:imagedata r:id="rId14" o:title=""/>
           </v:shape>
-          <o:OLEObject Type="Embed" ProgID="Visio.Drawing.11" ShapeID="_x0000_i1041" DrawAspect="Content" ObjectID="_1690093045" r:id="rId15"/>
+          <o:OLEObject Type="Embed" ProgID="Visio.Drawing.11" ShapeID="_x0000_i1028" DrawAspect="Content" ObjectID="_1690553542" r:id="rId15"/>
         </w:object>
       </w:r>
     </w:p>
@@ -7594,7 +7594,7 @@
           <v:shape id="_x0000_i1029" type="#_x0000_t75" style="width:469.8pt;height:266.15pt" o:ole="">
             <v:imagedata r:id="rId16" o:title=""/>
           </v:shape>
-          <o:OLEObject Type="Embed" ProgID="Visio.Drawing.11" ShapeID="_x0000_i1029" DrawAspect="Content" ObjectID="_1690093046" r:id="rId17"/>
+          <o:OLEObject Type="Embed" ProgID="Visio.Drawing.11" ShapeID="_x0000_i1029" DrawAspect="Content" ObjectID="_1690553543" r:id="rId17"/>
         </w:object>
       </w:r>
     </w:p>
@@ -8116,7 +8116,7 @@
           <v:shape id="_x0000_i1030" type="#_x0000_t75" style="width:448.85pt;height:302.15pt" o:ole="">
             <v:imagedata r:id="rId18" o:title=""/>
           </v:shape>
-          <o:OLEObject Type="Embed" ProgID="Visio.Drawing.11" ShapeID="_x0000_i1030" DrawAspect="Content" ObjectID="_1690093047" r:id="rId19"/>
+          <o:OLEObject Type="Embed" ProgID="Visio.Drawing.11" ShapeID="_x0000_i1030" DrawAspect="Content" ObjectID="_1690553544" r:id="rId19"/>
         </w:object>
       </w:r>
     </w:p>
@@ -8468,7 +8468,7 @@
           <v:shape id="_x0000_i1031" type="#_x0000_t75" style="width:444.3pt;height:319.45pt" o:ole="">
             <v:imagedata r:id="rId20" o:title=""/>
           </v:shape>
-          <o:OLEObject Type="Embed" ProgID="Visio.Drawing.11" ShapeID="_x0000_i1031" DrawAspect="Content" ObjectID="_1690093048" r:id="rId21"/>
+          <o:OLEObject Type="Embed" ProgID="Visio.Drawing.11" ShapeID="_x0000_i1031" DrawAspect="Content" ObjectID="_1690553545" r:id="rId21"/>
         </w:object>
       </w:r>
     </w:p>
@@ -9299,7 +9299,7 @@
           <v:shape id="_x0000_i1032" type="#_x0000_t75" style="width:453.85pt;height:5in" o:ole="">
             <v:imagedata r:id="rId23" o:title=""/>
           </v:shape>
-          <o:OLEObject Type="Embed" ProgID="Visio.Drawing.11" ShapeID="_x0000_i1032" DrawAspect="Content" ObjectID="_1690093049" r:id="rId24"/>
+          <o:OLEObject Type="Embed" ProgID="Visio.Drawing.11" ShapeID="_x0000_i1032" DrawAspect="Content" ObjectID="_1690553546" r:id="rId24"/>
         </w:object>
       </w:r>
     </w:p>
@@ -9697,10 +9697,7 @@
               <w:ind w:firstLineChars="0" w:firstLine="0"/>
             </w:pPr>
             <w:r>
-              <w:rPr>
-                <w:rFonts w:hint="eastAsia"/>
-              </w:rPr>
-              <w:t>0</w:t>
+              <w:t>1</w:t>
             </w:r>
           </w:p>
         </w:tc>
@@ -9712,6 +9709,50 @@
             <w:pPr>
               <w:ind w:firstLineChars="0" w:firstLine="0"/>
             </w:pPr>
+            <w:r>
+              <w:t xml:space="preserve">dma </w:t>
+            </w:r>
+          </w:p>
+        </w:tc>
+        <w:tc>
+          <w:tcPr>
+            <w:tcW w:w="2983" w:type="dxa"/>
+          </w:tcPr>
+          <w:p>
+            <w:pPr>
+              <w:ind w:firstLineChars="0" w:firstLine="0"/>
+            </w:pPr>
+          </w:p>
+        </w:tc>
+      </w:tr>
+      <w:tr>
+        <w:tc>
+          <w:tcPr>
+            <w:tcW w:w="2983" w:type="dxa"/>
+          </w:tcPr>
+          <w:p>
+            <w:pPr>
+              <w:ind w:firstLineChars="0" w:firstLine="0"/>
+              <w:rPr>
+                <w:rFonts w:hint="eastAsia"/>
+              </w:rPr>
+            </w:pPr>
+            <w:r>
+              <w:t>2</w:t>
+            </w:r>
+          </w:p>
+        </w:tc>
+        <w:tc>
+          <w:tcPr>
+            <w:tcW w:w="2983" w:type="dxa"/>
+          </w:tcPr>
+          <w:p>
+            <w:pPr>
+              <w:ind w:firstLineChars="0" w:firstLine="0"/>
+            </w:pPr>
+            <w:r>
+              <w:t xml:space="preserve">dma </w:t>
+            </w:r>
           </w:p>
         </w:tc>
         <w:tc>
@@ -9735,10 +9776,7 @@
               <w:ind w:firstLineChars="0" w:firstLine="0"/>
             </w:pPr>
             <w:r>
-              <w:rPr>
-                <w:rFonts w:hint="eastAsia"/>
-              </w:rPr>
-              <w:t>1</w:t>
+              <w:t>3</w:t>
             </w:r>
           </w:p>
         </w:tc>
@@ -9750,6 +9788,9 @@
             <w:pPr>
               <w:ind w:firstLineChars="0" w:firstLine="0"/>
             </w:pPr>
+            <w:r>
+              <w:t xml:space="preserve">mmio_gpio0 </w:t>
+            </w:r>
           </w:p>
         </w:tc>
         <w:tc>
@@ -9773,10 +9814,7 @@
               <w:ind w:firstLineChars="0" w:firstLine="0"/>
             </w:pPr>
             <w:r>
-              <w:rPr>
-                <w:rFonts w:hint="eastAsia"/>
-              </w:rPr>
-              <w:t>2</w:t>
+              <w:t>4</w:t>
             </w:r>
           </w:p>
         </w:tc>
@@ -9788,6 +9826,9 @@
             <w:pPr>
               <w:ind w:firstLineChars="0" w:firstLine="0"/>
             </w:pPr>
+            <w:r>
+              <w:t xml:space="preserve">mmio_gpio0 </w:t>
+            </w:r>
           </w:p>
         </w:tc>
         <w:tc>
@@ -9810,6 +9851,9 @@
             <w:pPr>
               <w:ind w:firstLineChars="0" w:firstLine="0"/>
             </w:pPr>
+            <w:r>
+              <w:t>5</w:t>
+            </w:r>
           </w:p>
         </w:tc>
         <w:tc>
@@ -9820,6 +9864,9 @@
             <w:pPr>
               <w:ind w:firstLineChars="0" w:firstLine="0"/>
             </w:pPr>
+            <w:r>
+              <w:t xml:space="preserve">mmio_gpio0 </w:t>
+            </w:r>
           </w:p>
         </w:tc>
         <w:tc>
@@ -9842,6 +9889,9 @@
             <w:pPr>
               <w:ind w:firstLineChars="0" w:firstLine="0"/>
             </w:pPr>
+            <w:r>
+              <w:t>6</w:t>
+            </w:r>
           </w:p>
         </w:tc>
         <w:tc>
@@ -9852,6 +9902,9 @@
             <w:pPr>
               <w:ind w:firstLineChars="0" w:firstLine="0"/>
             </w:pPr>
+            <w:r>
+              <w:t xml:space="preserve">mmio_gpio0 </w:t>
+            </w:r>
           </w:p>
         </w:tc>
         <w:tc>
@@ -9874,6 +9927,10 @@
             <w:pPr>
               <w:ind w:firstLineChars="0" w:firstLine="0"/>
             </w:pPr>
+            <w:r>
+              <w:lastRenderedPageBreak/>
+              <w:t>7</w:t>
+            </w:r>
           </w:p>
         </w:tc>
         <w:tc>
@@ -9884,6 +9941,9 @@
             <w:pPr>
               <w:ind w:firstLineChars="0" w:firstLine="0"/>
             </w:pPr>
+            <w:r>
+              <w:t xml:space="preserve">mmio_gpio0 </w:t>
+            </w:r>
           </w:p>
         </w:tc>
         <w:tc>
@@ -9906,6 +9966,9 @@
             <w:pPr>
               <w:ind w:firstLineChars="0" w:firstLine="0"/>
             </w:pPr>
+            <w:r>
+              <w:t>8</w:t>
+            </w:r>
           </w:p>
         </w:tc>
         <w:tc>
@@ -9916,6 +9979,9 @@
             <w:pPr>
               <w:ind w:firstLineChars="0" w:firstLine="0"/>
             </w:pPr>
+            <w:r>
+              <w:t xml:space="preserve">mmio_gpio0 </w:t>
+            </w:r>
           </w:p>
         </w:tc>
         <w:tc>
@@ -9938,6 +10004,9 @@
             <w:pPr>
               <w:ind w:firstLineChars="0" w:firstLine="0"/>
             </w:pPr>
+            <w:r>
+              <w:t>9</w:t>
+            </w:r>
           </w:p>
         </w:tc>
         <w:tc>
@@ -9948,6 +10017,9 @@
             <w:pPr>
               <w:ind w:firstLineChars="0" w:firstLine="0"/>
             </w:pPr>
+            <w:r>
+              <w:t xml:space="preserve">mmio_gpio0 </w:t>
+            </w:r>
           </w:p>
         </w:tc>
         <w:tc>
@@ -9970,6 +10042,9 @@
             <w:pPr>
               <w:ind w:firstLineChars="0" w:firstLine="0"/>
             </w:pPr>
+            <w:r>
+              <w:t>10</w:t>
+            </w:r>
           </w:p>
         </w:tc>
         <w:tc>
@@ -9980,6 +10055,9 @@
             <w:pPr>
               <w:ind w:firstLineChars="0" w:firstLine="0"/>
             </w:pPr>
+            <w:r>
+              <w:t xml:space="preserve">mmio_gpio0 </w:t>
+            </w:r>
           </w:p>
         </w:tc>
         <w:tc>
@@ -10002,6 +10080,9 @@
             <w:pPr>
               <w:ind w:firstLineChars="0" w:firstLine="0"/>
             </w:pPr>
+            <w:r>
+              <w:t>11</w:t>
+            </w:r>
           </w:p>
         </w:tc>
         <w:tc>
@@ -10012,6 +10093,9 @@
             <w:pPr>
               <w:ind w:firstLineChars="0" w:firstLine="0"/>
             </w:pPr>
+            <w:r>
+              <w:t xml:space="preserve">mmio_uart0 </w:t>
+            </w:r>
           </w:p>
         </w:tc>
         <w:tc>
@@ -10034,6 +10118,9 @@
             <w:pPr>
               <w:ind w:firstLineChars="0" w:firstLine="0"/>
             </w:pPr>
+            <w:r>
+              <w:t>12</w:t>
+            </w:r>
           </w:p>
         </w:tc>
         <w:tc>
@@ -10044,6 +10131,9 @@
             <w:pPr>
               <w:ind w:firstLineChars="0" w:firstLine="0"/>
             </w:pPr>
+            <w:r>
+              <w:t xml:space="preserve">mmio_spi0 </w:t>
+            </w:r>
           </w:p>
         </w:tc>
         <w:tc>
@@ -10066,6 +10156,9 @@
             <w:pPr>
               <w:ind w:firstLineChars="0" w:firstLine="0"/>
             </w:pPr>
+            <w:r>
+              <w:t>13</w:t>
+            </w:r>
           </w:p>
         </w:tc>
         <w:tc>
@@ -10076,6 +10169,9 @@
             <w:pPr>
               <w:ind w:firstLineChars="0" w:firstLine="0"/>
             </w:pPr>
+            <w:r>
+              <w:t xml:space="preserve">mmio_pwm0 </w:t>
+            </w:r>
           </w:p>
         </w:tc>
         <w:tc>
@@ -10098,6 +10194,9 @@
             <w:pPr>
               <w:ind w:firstLineChars="0" w:firstLine="0"/>
             </w:pPr>
+            <w:r>
+              <w:t>14</w:t>
+            </w:r>
           </w:p>
         </w:tc>
         <w:tc>
@@ -10108,6 +10207,9 @@
             <w:pPr>
               <w:ind w:firstLineChars="0" w:firstLine="0"/>
             </w:pPr>
+            <w:r>
+              <w:t xml:space="preserve">mmio_i2c </w:t>
+            </w:r>
           </w:p>
         </w:tc>
         <w:tc>
@@ -10130,6 +10232,9 @@
             <w:pPr>
               <w:ind w:firstLineChars="0" w:firstLine="0"/>
             </w:pPr>
+            <w:r>
+              <w:t>15</w:t>
+            </w:r>
           </w:p>
         </w:tc>
         <w:tc>
@@ -10140,6 +10245,9 @@
             <w:pPr>
               <w:ind w:firstLineChars="0" w:firstLine="0"/>
             </w:pPr>
+            <w:r>
+              <w:t xml:space="preserve">mmio_gpio1 </w:t>
+            </w:r>
           </w:p>
         </w:tc>
         <w:tc>
@@ -10162,6 +10270,9 @@
             <w:pPr>
               <w:ind w:firstLineChars="0" w:firstLine="0"/>
             </w:pPr>
+            <w:r>
+              <w:t>16</w:t>
+            </w:r>
           </w:p>
         </w:tc>
         <w:tc>
@@ -10172,6 +10283,9 @@
             <w:pPr>
               <w:ind w:firstLineChars="0" w:firstLine="0"/>
             </w:pPr>
+            <w:r>
+              <w:t xml:space="preserve">mmio_gpio1 </w:t>
+            </w:r>
           </w:p>
         </w:tc>
         <w:tc>
@@ -10194,6 +10308,9 @@
             <w:pPr>
               <w:ind w:firstLineChars="0" w:firstLine="0"/>
             </w:pPr>
+            <w:r>
+              <w:t>17</w:t>
+            </w:r>
           </w:p>
         </w:tc>
         <w:tc>
@@ -10204,6 +10321,9 @@
             <w:pPr>
               <w:ind w:firstLineChars="0" w:firstLine="0"/>
             </w:pPr>
+            <w:r>
+              <w:t xml:space="preserve">mmio_gpio1 </w:t>
+            </w:r>
           </w:p>
         </w:tc>
         <w:tc>
@@ -10226,6 +10346,9 @@
             <w:pPr>
               <w:ind w:firstLineChars="0" w:firstLine="0"/>
             </w:pPr>
+            <w:r>
+              <w:t>18</w:t>
+            </w:r>
           </w:p>
         </w:tc>
         <w:tc>
@@ -10236,6 +10359,9 @@
             <w:pPr>
               <w:ind w:firstLineChars="0" w:firstLine="0"/>
             </w:pPr>
+            <w:r>
+              <w:t xml:space="preserve">mmio_gpio1 </w:t>
+            </w:r>
           </w:p>
         </w:tc>
         <w:tc>
@@ -10258,6 +10384,9 @@
             <w:pPr>
               <w:ind w:firstLineChars="0" w:firstLine="0"/>
             </w:pPr>
+            <w:r>
+              <w:t>19</w:t>
+            </w:r>
           </w:p>
         </w:tc>
         <w:tc>
@@ -10268,6 +10397,9 @@
             <w:pPr>
               <w:ind w:firstLineChars="0" w:firstLine="0"/>
             </w:pPr>
+            <w:r>
+              <w:t xml:space="preserve">mmio_gpio1 </w:t>
+            </w:r>
           </w:p>
         </w:tc>
         <w:tc>
@@ -10290,6 +10422,9 @@
             <w:pPr>
               <w:ind w:firstLineChars="0" w:firstLine="0"/>
             </w:pPr>
+            <w:r>
+              <w:t>20</w:t>
+            </w:r>
           </w:p>
         </w:tc>
         <w:tc>
@@ -10300,6 +10435,9 @@
             <w:pPr>
               <w:ind w:firstLineChars="0" w:firstLine="0"/>
             </w:pPr>
+            <w:r>
+              <w:t xml:space="preserve">mmio_gpio1 </w:t>
+            </w:r>
           </w:p>
         </w:tc>
         <w:tc>
@@ -10322,6 +10460,9 @@
             <w:pPr>
               <w:ind w:firstLineChars="0" w:firstLine="0"/>
             </w:pPr>
+            <w:r>
+              <w:t>21</w:t>
+            </w:r>
           </w:p>
         </w:tc>
         <w:tc>
@@ -10332,6 +10473,9 @@
             <w:pPr>
               <w:ind w:firstLineChars="0" w:firstLine="0"/>
             </w:pPr>
+            <w:r>
+              <w:t xml:space="preserve">mmio_gpio1 </w:t>
+            </w:r>
           </w:p>
         </w:tc>
         <w:tc>
@@ -10354,6 +10498,9 @@
             <w:pPr>
               <w:ind w:firstLineChars="0" w:firstLine="0"/>
             </w:pPr>
+            <w:r>
+              <w:t>22</w:t>
+            </w:r>
           </w:p>
         </w:tc>
         <w:tc>
@@ -10364,6 +10511,9 @@
             <w:pPr>
               <w:ind w:firstLineChars="0" w:firstLine="0"/>
             </w:pPr>
+            <w:r>
+              <w:t xml:space="preserve">mmio_gpio1 </w:t>
+            </w:r>
           </w:p>
         </w:tc>
         <w:tc>
@@ -10386,6 +10536,9 @@
             <w:pPr>
               <w:ind w:firstLineChars="0" w:firstLine="0"/>
             </w:pPr>
+            <w:r>
+              <w:t>23</w:t>
+            </w:r>
           </w:p>
         </w:tc>
         <w:tc>
@@ -10396,6 +10549,9 @@
             <w:pPr>
               <w:ind w:firstLineChars="0" w:firstLine="0"/>
             </w:pPr>
+            <w:r>
+              <w:t xml:space="preserve">mmio_eth_mac </w:t>
+            </w:r>
           </w:p>
         </w:tc>
         <w:tc>
@@ -10418,6 +10574,9 @@
             <w:pPr>
               <w:ind w:firstLineChars="0" w:firstLine="0"/>
             </w:pPr>
+            <w:r>
+              <w:t>24</w:t>
+            </w:r>
           </w:p>
         </w:tc>
         <w:tc>
@@ -10428,6 +10587,9 @@
             <w:pPr>
               <w:ind w:firstLineChars="0" w:firstLine="0"/>
             </w:pPr>
+            <w:r>
+              <w:t xml:space="preserve">mmio_ddr_mc </w:t>
+            </w:r>
           </w:p>
         </w:tc>
         <w:tc>
@@ -10450,6 +10612,9 @@
             <w:pPr>
               <w:ind w:firstLineChars="0" w:firstLine="0"/>
             </w:pPr>
+            <w:r>
+              <w:t>25</w:t>
+            </w:r>
           </w:p>
         </w:tc>
         <w:tc>
@@ -10460,6 +10625,9 @@
             <w:pPr>
               <w:ind w:firstLineChars="0" w:firstLine="0"/>
             </w:pPr>
+            <w:r>
+              <w:t xml:space="preserve">mmio_usb_ctrl_host </w:t>
+            </w:r>
           </w:p>
         </w:tc>
         <w:tc>
@@ -10482,6 +10650,9 @@
             <w:pPr>
               <w:ind w:firstLineChars="0" w:firstLine="0"/>
             </w:pPr>
+            <w:r>
+              <w:t>26</w:t>
+            </w:r>
           </w:p>
         </w:tc>
         <w:tc>
@@ -10492,134 +10663,9 @@
             <w:pPr>
               <w:ind w:firstLineChars="0" w:firstLine="0"/>
             </w:pPr>
-          </w:p>
-        </w:tc>
-        <w:tc>
-          <w:tcPr>
-            <w:tcW w:w="2983" w:type="dxa"/>
-          </w:tcPr>
-          <w:p>
-            <w:pPr>
-              <w:ind w:firstLineChars="0" w:firstLine="0"/>
-            </w:pPr>
-          </w:p>
-        </w:tc>
-      </w:tr>
-      <w:tr>
-        <w:tc>
-          <w:tcPr>
-            <w:tcW w:w="2983" w:type="dxa"/>
-          </w:tcPr>
-          <w:p>
-            <w:pPr>
-              <w:ind w:firstLineChars="0" w:firstLine="0"/>
-            </w:pPr>
-          </w:p>
-        </w:tc>
-        <w:tc>
-          <w:tcPr>
-            <w:tcW w:w="2983" w:type="dxa"/>
-          </w:tcPr>
-          <w:p>
-            <w:pPr>
-              <w:ind w:firstLineChars="0" w:firstLine="0"/>
-            </w:pPr>
-          </w:p>
-        </w:tc>
-        <w:tc>
-          <w:tcPr>
-            <w:tcW w:w="2983" w:type="dxa"/>
-          </w:tcPr>
-          <w:p>
-            <w:pPr>
-              <w:ind w:firstLineChars="0" w:firstLine="0"/>
-            </w:pPr>
-          </w:p>
-        </w:tc>
-      </w:tr>
-      <w:tr>
-        <w:tc>
-          <w:tcPr>
-            <w:tcW w:w="2983" w:type="dxa"/>
-          </w:tcPr>
-          <w:p>
-            <w:pPr>
-              <w:ind w:firstLineChars="0" w:firstLine="0"/>
-            </w:pPr>
-          </w:p>
-        </w:tc>
-        <w:tc>
-          <w:tcPr>
-            <w:tcW w:w="2983" w:type="dxa"/>
-          </w:tcPr>
-          <w:p>
-            <w:pPr>
-              <w:ind w:firstLineChars="0" w:firstLine="0"/>
-            </w:pPr>
-          </w:p>
-        </w:tc>
-        <w:tc>
-          <w:tcPr>
-            <w:tcW w:w="2983" w:type="dxa"/>
-          </w:tcPr>
-          <w:p>
-            <w:pPr>
-              <w:ind w:firstLineChars="0" w:firstLine="0"/>
-            </w:pPr>
-          </w:p>
-        </w:tc>
-      </w:tr>
-      <w:tr>
-        <w:tc>
-          <w:tcPr>
-            <w:tcW w:w="2983" w:type="dxa"/>
-          </w:tcPr>
-          <w:p>
-            <w:pPr>
-              <w:ind w:firstLineChars="0" w:firstLine="0"/>
-            </w:pPr>
-          </w:p>
-        </w:tc>
-        <w:tc>
-          <w:tcPr>
-            <w:tcW w:w="2983" w:type="dxa"/>
-          </w:tcPr>
-          <w:p>
-            <w:pPr>
-              <w:ind w:firstLineChars="0" w:firstLine="0"/>
-            </w:pPr>
-          </w:p>
-        </w:tc>
-        <w:tc>
-          <w:tcPr>
-            <w:tcW w:w="2983" w:type="dxa"/>
-          </w:tcPr>
-          <w:p>
-            <w:pPr>
-              <w:ind w:firstLineChars="0" w:firstLine="0"/>
-            </w:pPr>
-          </w:p>
-        </w:tc>
-      </w:tr>
-      <w:tr>
-        <w:tc>
-          <w:tcPr>
-            <w:tcW w:w="2983" w:type="dxa"/>
-          </w:tcPr>
-          <w:p>
-            <w:pPr>
-              <w:ind w:firstLineChars="0" w:firstLine="0"/>
-            </w:pPr>
-          </w:p>
-        </w:tc>
-        <w:tc>
-          <w:tcPr>
-            <w:tcW w:w="2983" w:type="dxa"/>
-          </w:tcPr>
-          <w:p>
-            <w:pPr>
-              <w:ind w:firstLineChars="0" w:firstLine="0"/>
-            </w:pPr>
+            <w:r>
+              <w:t>mmio_usb_ctrl_device</w:t>
+            </w:r>
           </w:p>
         </w:tc>
         <w:tc>
@@ -11138,7 +11184,6 @@
         <w:rPr>
           <w:rFonts w:hint="eastAsia"/>
         </w:rPr>
-        <w:lastRenderedPageBreak/>
         <w:t>8</w:t>
       </w:r>
       <w:r>
@@ -11303,7 +11348,14 @@
         <w:rPr>
           <w:rFonts w:hint="eastAsia"/>
         </w:rPr>
-        <w:t>数据个数，接收</w:t>
+        <w:t>数据</w:t>
+      </w:r>
+      <w:r>
+        <w:rPr>
+          <w:rFonts w:hint="eastAsia"/>
+        </w:rPr>
+        <w:lastRenderedPageBreak/>
+        <w:t>个数，接收</w:t>
       </w:r>
       <w:r>
         <w:t>fifo</w:t>
@@ -12199,7 +12251,6 @@
         <w:pStyle w:val="2"/>
       </w:pPr>
       <w:r>
-        <w:lastRenderedPageBreak/>
         <w:t>General Purpose Input/Output</w:t>
       </w:r>
       <w:r>
@@ -12322,6 +12373,7 @@
         <w:rPr>
           <w:rFonts w:hint="eastAsia"/>
         </w:rPr>
+        <w:lastRenderedPageBreak/>
         <w:t>G</w:t>
       </w:r>
       <w:r>
@@ -13220,7 +13272,6 @@
         <w:rPr>
           <w:rFonts w:hint="eastAsia"/>
         </w:rPr>
-        <w:lastRenderedPageBreak/>
         <w:t>支持发送</w:t>
       </w:r>
       <w:r>
@@ -13370,6 +13421,7 @@
         <w:rPr>
           <w:rFonts w:hint="eastAsia"/>
         </w:rPr>
+        <w:lastRenderedPageBreak/>
         <w:t>8</w:t>
       </w:r>
       <w:r>
@@ -14167,7 +14219,6 @@
         <w:pStyle w:val="2"/>
       </w:pPr>
       <w:r>
-        <w:lastRenderedPageBreak/>
         <w:t xml:space="preserve">JTAG </w:t>
       </w:r>
       <w:r>
@@ -14339,6 +14390,7 @@
               <w:rPr>
                 <w:rFonts w:ascii="宋体" w:hAnsi="宋体" w:hint="eastAsia"/>
               </w:rPr>
+              <w:lastRenderedPageBreak/>
               <w:t>0</w:t>
             </w:r>
             <w:r>
@@ -15456,6 +15508,7 @@
               <w:t xml:space="preserve">Writing 1 to this bit does a hard reset of the </w:t>
             </w:r>
             <w:proofErr w:type="spellStart"/>
+            <w:proofErr w:type="gramStart"/>
             <w:r>
               <w:rPr>
                 <w:rFonts w:ascii="宋体" w:hAnsi="宋体" w:cs="宋体"/>
@@ -15466,6 +15519,7 @@
               <w:t>DTM,causing</w:t>
             </w:r>
             <w:proofErr w:type="spellEnd"/>
+            <w:proofErr w:type="gramEnd"/>
             <w:r>
               <w:rPr>
                 <w:rFonts w:ascii="宋体" w:hAnsi="宋体" w:cs="宋体"/>
@@ -15473,7 +15527,27 @@
                 <w:kern w:val="0"/>
                 <w:szCs w:val="24"/>
               </w:rPr>
-              <w:t xml:space="preserve"> the DTM to forget about any outstanding DMI transactions. In general this should only</w:t>
+              <w:t xml:space="preserve"> the DTM to forget about any outstanding DMI transactions. In </w:t>
+            </w:r>
+            <w:proofErr w:type="gramStart"/>
+            <w:r>
+              <w:rPr>
+                <w:rFonts w:ascii="宋体" w:hAnsi="宋体" w:cs="宋体"/>
+                <w:noProof w:val="0"/>
+                <w:kern w:val="0"/>
+                <w:szCs w:val="24"/>
+              </w:rPr>
+              <w:t>general</w:t>
+            </w:r>
+            <w:proofErr w:type="gramEnd"/>
+            <w:r>
+              <w:rPr>
+                <w:rFonts w:ascii="宋体" w:hAnsi="宋体" w:cs="宋体"/>
+                <w:noProof w:val="0"/>
+                <w:kern w:val="0"/>
+                <w:szCs w:val="24"/>
+              </w:rPr>
+              <w:t xml:space="preserve"> this should only</w:t>
             </w:r>
             <w:r>
               <w:rPr>
@@ -15836,7 +15910,6 @@
                 <w:kern w:val="0"/>
                 <w:szCs w:val="24"/>
               </w:rPr>
-              <w:lastRenderedPageBreak/>
               <w:t xml:space="preserve">idle </w:t>
             </w:r>
           </w:p>
@@ -15949,7 +16022,17 @@
                 <w:kern w:val="0"/>
                 <w:szCs w:val="24"/>
               </w:rPr>
-              <w:t xml:space="preserve"> of 3). A debugger must still</w:t>
+              <w:t xml:space="preserve"> of 3). A debugger </w:t>
+            </w:r>
+            <w:r>
+              <w:rPr>
+                <w:rFonts w:ascii="宋体" w:hAnsi="宋体" w:cs="宋体"/>
+                <w:noProof w:val="0"/>
+                <w:kern w:val="0"/>
+                <w:szCs w:val="24"/>
+              </w:rPr>
+              <w:lastRenderedPageBreak/>
+              <w:t>must still</w:t>
             </w:r>
             <w:r>
               <w:rPr>
@@ -16146,6 +16229,7 @@
                 <w:kern w:val="0"/>
                 <w:szCs w:val="24"/>
               </w:rPr>
+              <w:lastRenderedPageBreak/>
               <w:t xml:space="preserve">R </w:t>
             </w:r>
           </w:p>
@@ -17321,7 +17405,6 @@
                 <w:kern w:val="0"/>
                 <w:szCs w:val="24"/>
               </w:rPr>
-              <w:lastRenderedPageBreak/>
               <w:t xml:space="preserve">address </w:t>
             </w:r>
           </w:p>
@@ -17543,7 +17626,17 @@
                 <w:kern w:val="0"/>
                 <w:szCs w:val="24"/>
               </w:rPr>
-              <w:t>Update-DR, and the data returned from the DM</w:t>
+              <w:t xml:space="preserve">Update-DR, and the data returned </w:t>
+            </w:r>
+            <w:r>
+              <w:rPr>
+                <w:rFonts w:ascii="宋体" w:hAnsi="宋体" w:cs="宋体"/>
+                <w:noProof w:val="0"/>
+                <w:kern w:val="0"/>
+                <w:szCs w:val="24"/>
+              </w:rPr>
+              <w:lastRenderedPageBreak/>
+              <w:t>from the DM</w:t>
             </w:r>
             <w:r>
               <w:rPr>
@@ -17597,6 +17690,7 @@
                 <w:kern w:val="0"/>
                 <w:szCs w:val="24"/>
               </w:rPr>
+              <w:lastRenderedPageBreak/>
               <w:t xml:space="preserve">R/W </w:t>
             </w:r>
           </w:p>
@@ -18655,7 +18749,7 @@
           <v:shape id="_x0000_i1033" type="#_x0000_t75" style="width:283pt;height:394.65pt" o:ole="">
             <v:imagedata r:id="rId27" o:title=""/>
           </v:shape>
-          <o:OLEObject Type="Embed" ProgID="Visio.Drawing.11" ShapeID="_x0000_i1033" DrawAspect="Content" ObjectID="_1690093050" r:id="rId28"/>
+          <o:OLEObject Type="Embed" ProgID="Visio.Drawing.11" ShapeID="_x0000_i1033" DrawAspect="Content" ObjectID="_1690553547" r:id="rId28"/>
         </w:object>
       </w:r>
     </w:p>
@@ -23405,9 +23499,6 @@
     <w:p>
       <w:pPr>
         <w:ind w:firstLine="480"/>
-        <w:rPr>
-          <w:rFonts w:hint="eastAsia"/>
-        </w:rPr>
       </w:pPr>
       <w:r>
         <w:rPr>
@@ -27491,7 +27582,13 @@
         <w:rPr>
           <w:rFonts w:hint="eastAsia"/>
         </w:rPr>
-        <w:t>宽口号</w:t>
+        <w:t>端口</w:t>
+      </w:r>
+      <w:r>
+        <w:rPr>
+          <w:rFonts w:hint="eastAsia"/>
+        </w:rPr>
+        <w:t>号</w:t>
       </w:r>
       <w:r>
         <w:rPr>

</xml_diff>